<commit_message>
o almost done with hw6
</commit_message>
<xml_diff>
--- a/Homework/HW6/Demore_CSCE686_HW6.docx
+++ b/Homework/HW6/Demore_CSCE686_HW6.docx
@@ -137,25 +137,7 @@
           <w:sz w:val="24"/>
           <w:szCs w:val="24"/>
         </w:rPr>
-        <w:t xml:space="preserve"> </w:t>
-      </w:r>
-      <w:proofErr w:type="gramStart"/>
-      <w:r>
-        <w:rPr>
-          <w:rFonts w:ascii="Times New Roman" w:hAnsi="Times New Roman" w:cs="Times New Roman"/>
-          <w:sz w:val="24"/>
-          <w:szCs w:val="24"/>
-        </w:rPr>
-        <w:t>V ,</w:t>
-      </w:r>
-      <w:proofErr w:type="gramEnd"/>
-      <w:r>
-        <w:rPr>
-          <w:rFonts w:ascii="Times New Roman" w:hAnsi="Times New Roman" w:cs="Times New Roman"/>
-          <w:sz w:val="24"/>
-          <w:szCs w:val="24"/>
-        </w:rPr>
-        <w:t xml:space="preserve"> a fleet K of vehicles and a capacity C ≥ 0. </w:t>
+        <w:t xml:space="preserve"> V , a fleet K of vehicles and a capacity C ≥ 0. </w:t>
       </w:r>
     </w:p>
     <w:p>
@@ -193,43 +175,7 @@
           <w:sz w:val="24"/>
           <w:szCs w:val="24"/>
         </w:rPr>
-        <w:t xml:space="preserve"> </w:t>
-      </w:r>
-      <w:proofErr w:type="gramStart"/>
-      <w:r>
-        <w:rPr>
-          <w:rFonts w:ascii="Times New Roman" w:hAnsi="Times New Roman" w:cs="Times New Roman"/>
-          <w:sz w:val="24"/>
-          <w:szCs w:val="24"/>
-        </w:rPr>
-        <w:t>Vi :</w:t>
-      </w:r>
-      <w:proofErr w:type="gramEnd"/>
-      <w:r>
-        <w:rPr>
-          <w:rFonts w:ascii="Times New Roman" w:hAnsi="Times New Roman" w:cs="Times New Roman"/>
-          <w:sz w:val="24"/>
-          <w:szCs w:val="24"/>
-        </w:rPr>
-        <w:t xml:space="preserve"> </w:t>
-      </w:r>
-      <w:proofErr w:type="spellStart"/>
-      <w:r>
-        <w:rPr>
-          <w:rFonts w:ascii="Times New Roman" w:hAnsi="Times New Roman" w:cs="Times New Roman"/>
-          <w:sz w:val="24"/>
-          <w:szCs w:val="24"/>
-        </w:rPr>
-        <w:t>i</w:t>
-      </w:r>
-      <w:proofErr w:type="spellEnd"/>
-      <w:r>
-        <w:rPr>
-          <w:rFonts w:ascii="Times New Roman" w:hAnsi="Times New Roman" w:cs="Times New Roman"/>
-          <w:sz w:val="24"/>
-          <w:szCs w:val="24"/>
-        </w:rPr>
-        <w:t xml:space="preserve"> </w:t>
+        <w:t xml:space="preserve"> Vi : i </w:t>
       </w:r>
       <w:r>
         <w:rPr>
@@ -277,7 +223,6 @@
         </w:rPr>
         <w:t>∪</w:t>
       </w:r>
-      <w:proofErr w:type="spellStart"/>
       <w:r>
         <w:rPr>
           <w:rFonts w:ascii="Times New Roman" w:hAnsi="Times New Roman" w:cs="Times New Roman"/>
@@ -300,16 +245,7 @@
           <w:sz w:val="24"/>
           <w:szCs w:val="24"/>
         </w:rPr>
-        <w:t>K</w:t>
-      </w:r>
-      <w:proofErr w:type="spellEnd"/>
-      <w:r>
-        <w:rPr>
-          <w:rFonts w:ascii="Times New Roman" w:hAnsi="Times New Roman" w:cs="Times New Roman"/>
-          <w:sz w:val="24"/>
-          <w:szCs w:val="24"/>
-        </w:rPr>
-        <w:t xml:space="preserve"> Ai ∩ X|, the number of nodes covered</w:t>
+        <w:t>K Ai ∩ X|, the number of nodes covered</w:t>
       </w:r>
     </w:p>
     <w:p>
@@ -353,25 +289,7 @@
           <w:sz w:val="24"/>
           <w:szCs w:val="24"/>
         </w:rPr>
-        <w:t xml:space="preserve"> </w:t>
-      </w:r>
-      <w:proofErr w:type="gramStart"/>
-      <w:r>
-        <w:rPr>
-          <w:rFonts w:ascii="Times New Roman" w:hAnsi="Times New Roman" w:cs="Times New Roman"/>
-          <w:sz w:val="24"/>
-          <w:szCs w:val="24"/>
-        </w:rPr>
-        <w:t>input :</w:t>
-      </w:r>
-      <w:proofErr w:type="gramEnd"/>
-      <w:r>
-        <w:rPr>
-          <w:rFonts w:ascii="Times New Roman" w:hAnsi="Times New Roman" w:cs="Times New Roman"/>
-          <w:sz w:val="24"/>
-          <w:szCs w:val="24"/>
-        </w:rPr>
-        <w:t xml:space="preserve"> A fleet K of vehicles, a subset X </w:t>
+        <w:t xml:space="preserve"> input : A fleet K of vehicles, a subset X </w:t>
       </w:r>
       <w:r>
         <w:rPr>
@@ -469,25 +387,7 @@
           <w:sz w:val="24"/>
           <w:szCs w:val="24"/>
         </w:rPr>
-        <w:t xml:space="preserve">  for </w:t>
-      </w:r>
-      <w:proofErr w:type="spellStart"/>
-      <w:r>
-        <w:rPr>
-          <w:rFonts w:ascii="Times New Roman" w:hAnsi="Times New Roman" w:cs="Times New Roman"/>
-          <w:sz w:val="24"/>
-          <w:szCs w:val="24"/>
-        </w:rPr>
-        <w:t>i</w:t>
-      </w:r>
-      <w:proofErr w:type="spellEnd"/>
-      <w:r>
-        <w:rPr>
-          <w:rFonts w:ascii="Times New Roman" w:hAnsi="Times New Roman" w:cs="Times New Roman"/>
-          <w:sz w:val="24"/>
-          <w:szCs w:val="24"/>
-        </w:rPr>
-        <w:t xml:space="preserve"> </w:t>
+        <w:t xml:space="preserve">  for i </w:t>
       </w:r>
       <w:r>
         <w:rPr>
@@ -525,43 +425,7 @@
           <w:sz w:val="24"/>
           <w:szCs w:val="24"/>
         </w:rPr>
-        <w:t xml:space="preserve">      Ai = </w:t>
-      </w:r>
-      <w:proofErr w:type="gramStart"/>
-      <w:r>
-        <w:rPr>
-          <w:rFonts w:ascii="Times New Roman" w:hAnsi="Times New Roman" w:cs="Times New Roman"/>
-          <w:sz w:val="24"/>
-          <w:szCs w:val="24"/>
-        </w:rPr>
-        <w:t>O(</w:t>
-      </w:r>
-      <w:proofErr w:type="gramEnd"/>
-      <w:r>
-        <w:rPr>
-          <w:rFonts w:ascii="Times New Roman" w:hAnsi="Times New Roman" w:cs="Times New Roman"/>
-          <w:sz w:val="24"/>
-          <w:szCs w:val="24"/>
-        </w:rPr>
-        <w:t xml:space="preserve">X0 ∩ Vi , C, </w:t>
-      </w:r>
-      <w:proofErr w:type="spellStart"/>
-      <w:r>
-        <w:rPr>
-          <w:rFonts w:ascii="Times New Roman" w:hAnsi="Times New Roman" w:cs="Times New Roman"/>
-          <w:sz w:val="24"/>
-          <w:szCs w:val="24"/>
-        </w:rPr>
-        <w:t>i</w:t>
-      </w:r>
-      <w:proofErr w:type="spellEnd"/>
-      <w:r>
-        <w:rPr>
-          <w:rFonts w:ascii="Times New Roman" w:hAnsi="Times New Roman" w:cs="Times New Roman"/>
-          <w:sz w:val="24"/>
-          <w:szCs w:val="24"/>
-        </w:rPr>
-        <w:t>)</w:t>
+        <w:t xml:space="preserve">      Ai = O(X0 ∩ Vi , C, i)</w:t>
       </w:r>
     </w:p>
     <w:p>
@@ -627,43 +491,7 @@
           <w:sz w:val="24"/>
           <w:szCs w:val="24"/>
         </w:rPr>
-        <w:t xml:space="preserve"> return H = {</w:t>
-      </w:r>
-      <w:proofErr w:type="gramStart"/>
-      <w:r>
-        <w:rPr>
-          <w:rFonts w:ascii="Times New Roman" w:hAnsi="Times New Roman" w:cs="Times New Roman"/>
-          <w:sz w:val="24"/>
-          <w:szCs w:val="24"/>
-        </w:rPr>
-        <w:t>Ai :</w:t>
-      </w:r>
-      <w:proofErr w:type="gramEnd"/>
-      <w:r>
-        <w:rPr>
-          <w:rFonts w:ascii="Times New Roman" w:hAnsi="Times New Roman" w:cs="Times New Roman"/>
-          <w:sz w:val="24"/>
-          <w:szCs w:val="24"/>
-        </w:rPr>
-        <w:t xml:space="preserve"> </w:t>
-      </w:r>
-      <w:proofErr w:type="spellStart"/>
-      <w:r>
-        <w:rPr>
-          <w:rFonts w:ascii="Times New Roman" w:hAnsi="Times New Roman" w:cs="Times New Roman"/>
-          <w:sz w:val="24"/>
-          <w:szCs w:val="24"/>
-        </w:rPr>
-        <w:t>i</w:t>
-      </w:r>
-      <w:proofErr w:type="spellEnd"/>
-      <w:r>
-        <w:rPr>
-          <w:rFonts w:ascii="Times New Roman" w:hAnsi="Times New Roman" w:cs="Times New Roman"/>
-          <w:sz w:val="24"/>
-          <w:szCs w:val="24"/>
-        </w:rPr>
-        <w:t xml:space="preserve"> </w:t>
+        <w:t xml:space="preserve"> return H = {Ai : i </w:t>
       </w:r>
       <w:r>
         <w:rPr>
@@ -739,16 +567,7 @@
           <w:sz w:val="24"/>
           <w:szCs w:val="24"/>
         </w:rPr>
-        <w:t xml:space="preserve"> for the CVRP problem would </w:t>
-      </w:r>
-      <w:proofErr w:type="gramStart"/>
-      <w:r>
-        <w:rPr>
-          <w:rFonts w:ascii="Times New Roman" w:hAnsi="Times New Roman" w:cs="Times New Roman"/>
-          <w:sz w:val="24"/>
-          <w:szCs w:val="24"/>
-        </w:rPr>
-        <w:t>be</w:t>
+        <w:t xml:space="preserve"> for the CVRP problem would be</w:t>
       </w:r>
       <w:r>
         <w:rPr>
@@ -758,7 +577,6 @@
         </w:rPr>
         <w:t>:</w:t>
       </w:r>
-      <w:proofErr w:type="gramEnd"/>
       <w:r>
         <w:rPr>
           <w:rFonts w:ascii="Times New Roman" w:hAnsi="Times New Roman" w:cs="Times New Roman"/>
@@ -868,7 +686,6 @@
         </w:rPr>
         <w:t>hich</w:t>
       </w:r>
-      <w:proofErr w:type="gramStart"/>
       <w:r>
         <w:rPr>
           <w:rFonts w:ascii="Times New Roman" w:hAnsi="Times New Roman" w:cs="Times New Roman"/>
@@ -899,16 +716,7 @@
           <w:sz w:val="24"/>
           <w:szCs w:val="24"/>
         </w:rPr>
-        <w:t xml:space="preserve"> is</w:t>
-      </w:r>
-      <w:proofErr w:type="gramEnd"/>
-      <w:r>
-        <w:rPr>
-          <w:rFonts w:ascii="Times New Roman" w:hAnsi="Times New Roman" w:cs="Times New Roman"/>
-          <w:sz w:val="24"/>
-          <w:szCs w:val="24"/>
-        </w:rPr>
-        <w:t xml:space="preserve"> difficult</w:t>
+        <w:t xml:space="preserve"> is difficult</w:t>
       </w:r>
       <w:r>
         <w:rPr>
@@ -978,7 +786,6 @@
           <w:szCs w:val="24"/>
         </w:rPr>
       </w:pPr>
-      <w:proofErr w:type="spellStart"/>
       <w:r>
         <w:rPr>
           <w:rFonts w:ascii="Times New Roman" w:hAnsi="Times New Roman" w:cs="Times New Roman"/>
@@ -987,9 +794,8 @@
           <w:sz w:val="24"/>
           <w:szCs w:val="24"/>
         </w:rPr>
-        <w:t>i</w:t>
-      </w:r>
-      <w:proofErr w:type="spellEnd"/>
+        <w:t>i)</w:t>
+      </w:r>
       <w:r>
         <w:rPr>
           <w:rFonts w:ascii="Times New Roman" w:hAnsi="Times New Roman" w:cs="Times New Roman"/>
@@ -998,211 +804,15 @@
           <w:sz w:val="24"/>
           <w:szCs w:val="24"/>
         </w:rPr>
-        <w:t>)</w:t>
-      </w:r>
-      <w:r>
-        <w:rPr>
-          <w:rFonts w:ascii="Times New Roman" w:hAnsi="Times New Roman" w:cs="Times New Roman"/>
-          <w:b/>
-          <w:bCs/>
-          <w:sz w:val="24"/>
-          <w:szCs w:val="24"/>
-        </w:rPr>
-        <w:t xml:space="preserve"> </w:t>
-      </w:r>
-      <w:r>
-        <w:rPr>
-          <w:rFonts w:ascii="Times New Roman" w:hAnsi="Times New Roman" w:cs="Times New Roman"/>
-          <w:sz w:val="24"/>
-          <w:szCs w:val="24"/>
-        </w:rPr>
-        <w:t>Let G = (V, A) be a graph where V = {1</w:t>
-      </w:r>
-      <w:r>
-        <w:rPr>
-          <w:rFonts w:ascii="Times New Roman" w:hAnsi="Times New Roman" w:cs="Times New Roman"/>
-          <w:sz w:val="24"/>
-          <w:szCs w:val="24"/>
-        </w:rPr>
-        <w:t>,</w:t>
-      </w:r>
-      <w:r>
-        <w:rPr>
-          <w:rFonts w:ascii="Times New Roman" w:hAnsi="Times New Roman" w:cs="Times New Roman"/>
-          <w:sz w:val="24"/>
-          <w:szCs w:val="24"/>
-        </w:rPr>
-        <w:t xml:space="preserve"> </w:t>
-      </w:r>
-      <w:r>
-        <w:rPr>
-          <w:rFonts w:ascii="Times New Roman" w:hAnsi="Times New Roman" w:cs="Times New Roman"/>
-          <w:sz w:val="24"/>
-          <w:szCs w:val="24"/>
-        </w:rPr>
-        <w:t>…,</w:t>
-      </w:r>
-      <w:r>
-        <w:rPr>
-          <w:rFonts w:ascii="Times New Roman" w:hAnsi="Times New Roman" w:cs="Times New Roman"/>
-          <w:sz w:val="24"/>
-          <w:szCs w:val="24"/>
-        </w:rPr>
-        <w:t xml:space="preserve"> n} is a set of vertices representing cities with the depot located at vertex 1, and A is the set of arcs. With every arc (</w:t>
-      </w:r>
-      <w:proofErr w:type="spellStart"/>
-      <w:r>
-        <w:rPr>
-          <w:rFonts w:ascii="Times New Roman" w:hAnsi="Times New Roman" w:cs="Times New Roman"/>
-          <w:sz w:val="24"/>
-          <w:szCs w:val="24"/>
-        </w:rPr>
-        <w:t>i</w:t>
-      </w:r>
-      <w:proofErr w:type="spellEnd"/>
-      <w:r>
-        <w:rPr>
-          <w:rFonts w:ascii="Times New Roman" w:hAnsi="Times New Roman" w:cs="Times New Roman"/>
-          <w:sz w:val="24"/>
-          <w:szCs w:val="24"/>
-        </w:rPr>
-        <w:t xml:space="preserve">, j) </w:t>
-      </w:r>
-      <w:proofErr w:type="spellStart"/>
-      <w:r>
-        <w:rPr>
-          <w:rFonts w:ascii="Times New Roman" w:hAnsi="Times New Roman" w:cs="Times New Roman"/>
-          <w:sz w:val="24"/>
-          <w:szCs w:val="24"/>
-        </w:rPr>
-        <w:t>i</w:t>
-      </w:r>
-      <w:proofErr w:type="spellEnd"/>
-      <w:r>
-        <w:rPr>
-          <w:rFonts w:ascii="Times New Roman" w:hAnsi="Times New Roman" w:cs="Times New Roman"/>
-          <w:sz w:val="24"/>
-          <w:szCs w:val="24"/>
-        </w:rPr>
-        <w:t xml:space="preserve"> </w:t>
-      </w:r>
-      <w:r>
-        <w:rPr>
-          <w:rFonts w:ascii="Times New Roman" w:hAnsi="Times New Roman" w:cs="Times New Roman"/>
-          <w:sz w:val="24"/>
-          <w:szCs w:val="24"/>
-        </w:rPr>
-        <w:t>=/</w:t>
-      </w:r>
-      <w:r>
-        <w:rPr>
-          <w:rFonts w:ascii="Times New Roman" w:hAnsi="Times New Roman" w:cs="Times New Roman"/>
-          <w:sz w:val="24"/>
-          <w:szCs w:val="24"/>
-        </w:rPr>
-        <w:t xml:space="preserve">=j is associated a non-negative </w:t>
-      </w:r>
-      <w:r>
-        <w:rPr>
-          <w:rFonts w:ascii="Times New Roman" w:hAnsi="Times New Roman" w:cs="Times New Roman"/>
-          <w:sz w:val="24"/>
-          <w:szCs w:val="24"/>
-        </w:rPr>
-        <w:t>cost</w:t>
-      </w:r>
-      <w:r>
-        <w:rPr>
-          <w:rFonts w:ascii="Times New Roman" w:hAnsi="Times New Roman" w:cs="Times New Roman"/>
-          <w:sz w:val="24"/>
-          <w:szCs w:val="24"/>
-        </w:rPr>
-        <w:t xml:space="preserve"> matrix C = (</w:t>
-      </w:r>
-      <w:proofErr w:type="spellStart"/>
-      <w:r>
-        <w:rPr>
-          <w:rFonts w:ascii="Times New Roman" w:hAnsi="Times New Roman" w:cs="Times New Roman"/>
-          <w:sz w:val="24"/>
-          <w:szCs w:val="24"/>
-        </w:rPr>
-        <w:t>ci</w:t>
-      </w:r>
-      <w:r>
-        <w:rPr>
-          <w:rFonts w:ascii="Times New Roman" w:hAnsi="Times New Roman" w:cs="Times New Roman"/>
-          <w:sz w:val="24"/>
-          <w:szCs w:val="24"/>
-        </w:rPr>
-        <w:t>j</w:t>
-      </w:r>
-      <w:proofErr w:type="spellEnd"/>
-      <w:r>
-        <w:rPr>
-          <w:rFonts w:ascii="Times New Roman" w:hAnsi="Times New Roman" w:cs="Times New Roman"/>
-          <w:sz w:val="24"/>
-          <w:szCs w:val="24"/>
-        </w:rPr>
-        <w:t>)</w:t>
-      </w:r>
-      <w:r>
-        <w:rPr>
-          <w:rFonts w:ascii="Times New Roman" w:hAnsi="Times New Roman" w:cs="Times New Roman"/>
-          <w:sz w:val="24"/>
-          <w:szCs w:val="24"/>
-        </w:rPr>
-        <w:t xml:space="preserve">. Constraints: </w:t>
-      </w:r>
-      <w:r>
-        <w:rPr>
-          <w:rFonts w:ascii="Times New Roman" w:hAnsi="Times New Roman" w:cs="Times New Roman"/>
-          <w:sz w:val="24"/>
-          <w:szCs w:val="24"/>
-        </w:rPr>
-        <w:t>(</w:t>
-      </w:r>
-      <w:proofErr w:type="spellStart"/>
-      <w:r>
-        <w:rPr>
-          <w:rFonts w:ascii="Times New Roman" w:hAnsi="Times New Roman" w:cs="Times New Roman"/>
-          <w:sz w:val="24"/>
-          <w:szCs w:val="24"/>
-        </w:rPr>
-        <w:t>i</w:t>
-      </w:r>
-      <w:proofErr w:type="spellEnd"/>
-      <w:r>
-        <w:rPr>
-          <w:rFonts w:ascii="Times New Roman" w:hAnsi="Times New Roman" w:cs="Times New Roman"/>
-          <w:sz w:val="24"/>
-          <w:szCs w:val="24"/>
-        </w:rPr>
-        <w:t>) each city in V</w:t>
-      </w:r>
-      <w:proofErr w:type="gramStart"/>
-      <w:r>
-        <w:rPr>
-          <w:rFonts w:ascii="Times New Roman" w:hAnsi="Times New Roman" w:cs="Times New Roman"/>
-          <w:sz w:val="24"/>
-          <w:szCs w:val="24"/>
-        </w:rPr>
-        <w:t>\{</w:t>
-      </w:r>
-      <w:proofErr w:type="gramEnd"/>
-      <w:r>
-        <w:rPr>
-          <w:rFonts w:ascii="Times New Roman" w:hAnsi="Times New Roman" w:cs="Times New Roman"/>
-          <w:sz w:val="24"/>
-          <w:szCs w:val="24"/>
-        </w:rPr>
-        <w:t>1} is visited exactly once by exactly one vehicle; (ii) all vehicle routes start and end at the depot</w:t>
-      </w:r>
-      <w:r>
-        <w:rPr>
-          <w:rFonts w:ascii="Times New Roman" w:hAnsi="Times New Roman" w:cs="Times New Roman"/>
-          <w:sz w:val="24"/>
-          <w:szCs w:val="24"/>
-        </w:rPr>
-        <w:t>.</w:t>
+        <w:t xml:space="preserve"> </w:t>
+      </w:r>
+      <w:r>
+        <w:rPr>
+          <w:rFonts w:ascii="Times New Roman" w:hAnsi="Times New Roman" w:cs="Times New Roman"/>
+          <w:sz w:val="24"/>
+          <w:szCs w:val="24"/>
+        </w:rPr>
+        <w:t>Let G = (V, A) be a graph where V = {1, …, n} is a set of vertices representing cities with the depot located at vertex 1, and A is the set of arcs. With every arc (i, j) i =/=j is associated a non-negative cost matrix C = (cij). Constraints: (i) each city in V\{1} is visited exactly once by exactly one vehicle; (ii) all vehicle routes start and end at the depot.</w:t>
       </w:r>
       <w:r>
         <w:rPr>
@@ -1355,7 +965,6 @@
         </w:rPr>
         <w:t xml:space="preserve"> </w:t>
       </w:r>
-      <w:proofErr w:type="gramStart"/>
       <w:r>
         <w:rPr>
           <w:rFonts w:ascii="Times New Roman" w:eastAsia="Cambria" w:hAnsi="Times New Roman" w:cs="Times New Roman"/>
@@ -1428,19 +1037,7 @@
           <w:sz w:val="24"/>
           <w:szCs w:val="24"/>
         </w:rPr>
-        <w:t>form</w:t>
-      </w:r>
-      <w:proofErr w:type="gramEnd"/>
-      <w:r>
-        <w:rPr>
-          <w:rFonts w:ascii="Times New Roman" w:eastAsia="Cambria" w:hAnsi="Times New Roman" w:cs="Times New Roman"/>
-          <w:b/>
-          <w:i/>
-          <w:w w:val="104"/>
-          <w:sz w:val="24"/>
-          <w:szCs w:val="24"/>
-        </w:rPr>
-        <w:t>:</w:t>
+        <w:t>form:</w:t>
       </w:r>
     </w:p>
     <w:p>
@@ -1503,28 +1100,7 @@
           <w:sz w:val="24"/>
           <w:szCs w:val="24"/>
         </w:rPr>
-        <w:t>A</w:t>
-      </w:r>
-      <w:proofErr w:type="gramStart"/>
-      <w:r>
-        <w:rPr>
-          <w:rFonts w:ascii="Times New Roman" w:eastAsia="Cambria" w:hAnsi="Times New Roman" w:cs="Times New Roman"/>
-          <w:i/>
-          <w:position w:val="2"/>
-          <w:sz w:val="24"/>
-          <w:szCs w:val="24"/>
-        </w:rPr>
-        <w:t>*</w:t>
-      </w:r>
-      <w:r>
-        <w:rPr>
-          <w:rFonts w:ascii="Times New Roman" w:eastAsia="Cambria" w:hAnsi="Times New Roman" w:cs="Times New Roman"/>
-          <w:i/>
-          <w:position w:val="2"/>
-          <w:sz w:val="24"/>
-          <w:szCs w:val="24"/>
-        </w:rPr>
-        <w:t xml:space="preserve"> </w:t>
+        <w:t xml:space="preserve">A* </w:t>
       </w:r>
       <w:r>
         <w:rPr>
@@ -1546,21 +1122,8 @@
           <w:sz w:val="24"/>
           <w:szCs w:val="24"/>
         </w:rPr>
-        <w:t>(</w:t>
-      </w:r>
-      <w:proofErr w:type="gramEnd"/>
-      <w:r>
-        <w:rPr>
-          <w:rFonts w:ascii="Times New Roman" w:eastAsia="Cambria" w:hAnsi="Times New Roman" w:cs="Times New Roman"/>
-          <w:i/>
-          <w:w w:val="114"/>
-          <w:position w:val="2"/>
-          <w:sz w:val="24"/>
-          <w:szCs w:val="24"/>
-        </w:rPr>
-        <w:t>D</w:t>
-      </w:r>
-      <w:proofErr w:type="spellStart"/>
+        <w:t>(D</w:t>
+      </w:r>
       <w:r>
         <w:rPr>
           <w:rFonts w:ascii="Times New Roman" w:eastAsia="Times New Roman" w:hAnsi="Times New Roman" w:cs="Times New Roman"/>
@@ -1573,7 +1136,6 @@
         </w:rPr>
         <w:t>i</w:t>
       </w:r>
-      <w:proofErr w:type="spellEnd"/>
       <w:r>
         <w:rPr>
           <w:rFonts w:ascii="Times New Roman" w:eastAsia="Cambria" w:hAnsi="Times New Roman" w:cs="Times New Roman"/>
@@ -1606,7 +1168,6 @@
         </w:rPr>
         <w:t xml:space="preserve"> </w:t>
       </w:r>
-      <w:proofErr w:type="spellStart"/>
       <w:r>
         <w:rPr>
           <w:rFonts w:ascii="Times New Roman" w:eastAsia="Cambria" w:hAnsi="Times New Roman" w:cs="Times New Roman"/>
@@ -1628,7 +1189,6 @@
         </w:rPr>
         <w:t>o</w:t>
       </w:r>
-      <w:proofErr w:type="spellEnd"/>
       <w:r>
         <w:rPr>
           <w:rFonts w:ascii="Times New Roman" w:eastAsia="Cambria" w:hAnsi="Times New Roman" w:cs="Times New Roman"/>
@@ -1702,7 +1262,6 @@
         </w:rPr>
         <w:t>D</w:t>
       </w:r>
-      <w:proofErr w:type="spellStart"/>
       <w:r>
         <w:rPr>
           <w:rFonts w:ascii="Times New Roman" w:eastAsia="Times New Roman" w:hAnsi="Times New Roman" w:cs="Times New Roman"/>
@@ -1711,18 +1270,7 @@
           <w:sz w:val="24"/>
           <w:szCs w:val="24"/>
         </w:rPr>
-        <w:t>i</w:t>
-      </w:r>
-      <w:proofErr w:type="spellEnd"/>
-      <w:r>
-        <w:rPr>
-          <w:rFonts w:ascii="Times New Roman" w:eastAsia="Times New Roman" w:hAnsi="Times New Roman" w:cs="Times New Roman"/>
-          <w:i/>
-          <w:position w:val="-3"/>
-          <w:sz w:val="24"/>
-          <w:szCs w:val="24"/>
-        </w:rPr>
-        <w:t xml:space="preserve">  </w:t>
+        <w:t xml:space="preserve">i  </w:t>
       </w:r>
       <w:r>
         <w:rPr>
@@ -1801,8 +1349,6 @@
           <w:szCs w:val="24"/>
         </w:rPr>
       </w:pPr>
-      <w:proofErr w:type="spellStart"/>
-      <w:proofErr w:type="gramStart"/>
       <w:r>
         <w:rPr>
           <w:rFonts w:ascii="Times New Roman" w:eastAsia="Cambria" w:hAnsi="Times New Roman" w:cs="Times New Roman"/>
@@ -1821,18 +1367,7 @@
           <w:sz w:val="24"/>
           <w:szCs w:val="24"/>
         </w:rPr>
-        <w:t>o</w:t>
-      </w:r>
-      <w:proofErr w:type="spellEnd"/>
-      <w:r>
-        <w:rPr>
-          <w:rFonts w:ascii="Times New Roman" w:eastAsia="Times New Roman" w:hAnsi="Times New Roman" w:cs="Times New Roman"/>
-          <w:i/>
-          <w:position w:val="-2"/>
-          <w:sz w:val="24"/>
-          <w:szCs w:val="24"/>
-        </w:rPr>
-        <w:t xml:space="preserve"> </w:t>
+        <w:t xml:space="preserve">o </w:t>
       </w:r>
       <w:r>
         <w:rPr>
@@ -1876,7 +1411,6 @@
         </w:rPr>
         <w:t>e</w:t>
       </w:r>
-      <w:proofErr w:type="gramEnd"/>
       <w:r>
         <w:rPr>
           <w:rFonts w:ascii="Times New Roman" w:eastAsia="Cambria" w:hAnsi="Times New Roman" w:cs="Times New Roman"/>
@@ -2175,18 +1709,7 @@
           <w:sz w:val="24"/>
           <w:szCs w:val="24"/>
         </w:rPr>
-        <w:t>I(x</w:t>
-      </w:r>
-      <w:proofErr w:type="gramStart"/>
-      <w:r>
-        <w:rPr>
-          <w:rFonts w:ascii="Times New Roman" w:eastAsia="Cambria" w:hAnsi="Times New Roman" w:cs="Times New Roman"/>
-          <w:i/>
-          <w:position w:val="2"/>
-          <w:sz w:val="24"/>
-          <w:szCs w:val="24"/>
-        </w:rPr>
-        <w:t xml:space="preserve">); </w:t>
+        <w:t xml:space="preserve">I(x); </w:t>
       </w:r>
       <w:r>
         <w:rPr>
@@ -2209,7 +1732,6 @@
         </w:rPr>
         <w:t>x</w:t>
       </w:r>
-      <w:proofErr w:type="gramEnd"/>
       <w:r>
         <w:rPr>
           <w:rFonts w:ascii="Times New Roman" w:eastAsia="Cambria" w:hAnsi="Times New Roman" w:cs="Times New Roman"/>
@@ -2252,7 +1774,6 @@
         </w:rPr>
         <w:t>D</w:t>
       </w:r>
-      <w:proofErr w:type="spellStart"/>
       <w:r>
         <w:rPr>
           <w:rFonts w:ascii="Times New Roman" w:eastAsia="Times New Roman" w:hAnsi="Times New Roman" w:cs="Times New Roman"/>
@@ -2264,7 +1785,6 @@
         </w:rPr>
         <w:t>i</w:t>
       </w:r>
-      <w:proofErr w:type="spellEnd"/>
       <w:r>
         <w:rPr>
           <w:rFonts w:ascii="Times New Roman" w:eastAsia="Cambria" w:hAnsi="Times New Roman" w:cs="Times New Roman"/>
@@ -2507,33 +2027,7 @@
           <w:sz w:val="24"/>
           <w:szCs w:val="24"/>
         </w:rPr>
-        <w:t>O(</w:t>
-      </w:r>
-      <w:proofErr w:type="spellStart"/>
-      <w:proofErr w:type="gramStart"/>
-      <w:r>
-        <w:rPr>
-          <w:rFonts w:ascii="Times New Roman" w:eastAsia="Cambria" w:hAnsi="Times New Roman" w:cs="Times New Roman"/>
-          <w:i/>
-          <w:w w:val="112"/>
-          <w:position w:val="2"/>
-          <w:sz w:val="24"/>
-          <w:szCs w:val="24"/>
-        </w:rPr>
-        <w:t>x,z</w:t>
-      </w:r>
-      <w:proofErr w:type="spellEnd"/>
-      <w:proofErr w:type="gramEnd"/>
-      <w:r>
-        <w:rPr>
-          <w:rFonts w:ascii="Times New Roman" w:eastAsia="Cambria" w:hAnsi="Times New Roman" w:cs="Times New Roman"/>
-          <w:i/>
-          <w:w w:val="112"/>
-          <w:position w:val="2"/>
-          <w:sz w:val="24"/>
-          <w:szCs w:val="24"/>
-        </w:rPr>
-        <w:t>);</w:t>
+        <w:t>O(x,z);</w:t>
       </w:r>
       <w:r>
         <w:rPr>
@@ -2600,7 +2094,6 @@
         </w:rPr>
         <w:t>D</w:t>
       </w:r>
-      <w:proofErr w:type="spellStart"/>
       <w:r>
         <w:rPr>
           <w:rFonts w:ascii="Times New Roman" w:eastAsia="Times New Roman" w:hAnsi="Times New Roman" w:cs="Times New Roman"/>
@@ -2613,7 +2106,6 @@
         </w:rPr>
         <w:t>i</w:t>
       </w:r>
-      <w:proofErr w:type="spellEnd"/>
       <w:r>
         <w:rPr>
           <w:rFonts w:ascii="Times New Roman" w:eastAsia="Cambria" w:hAnsi="Times New Roman" w:cs="Times New Roman"/>
@@ -2679,7 +2171,6 @@
         </w:rPr>
         <w:t xml:space="preserve"> </w:t>
       </w:r>
-      <w:proofErr w:type="spellStart"/>
       <w:r>
         <w:rPr>
           <w:rFonts w:ascii="Times New Roman" w:eastAsia="Cambria" w:hAnsi="Times New Roman" w:cs="Times New Roman"/>
@@ -2701,7 +2192,6 @@
         </w:rPr>
         <w:t>o</w:t>
       </w:r>
-      <w:proofErr w:type="spellEnd"/>
       <w:r>
         <w:rPr>
           <w:rFonts w:ascii="Times New Roman" w:eastAsia="Cambria" w:hAnsi="Times New Roman" w:cs="Times New Roman"/>
@@ -2916,7 +2406,6 @@
         </w:rPr>
         <w:t xml:space="preserve"> </w:t>
       </w:r>
-      <w:proofErr w:type="gramStart"/>
       <w:r>
         <w:rPr>
           <w:rFonts w:ascii="Times New Roman" w:eastAsia="Cambria" w:hAnsi="Times New Roman" w:cs="Times New Roman"/>
@@ -2989,19 +2478,7 @@
           <w:sz w:val="24"/>
           <w:szCs w:val="24"/>
         </w:rPr>
-        <w:t>form</w:t>
-      </w:r>
-      <w:proofErr w:type="gramEnd"/>
-      <w:r>
-        <w:rPr>
-          <w:rFonts w:ascii="Times New Roman" w:eastAsia="Cambria" w:hAnsi="Times New Roman" w:cs="Times New Roman"/>
-          <w:b/>
-          <w:i/>
-          <w:w w:val="104"/>
-          <w:sz w:val="24"/>
-          <w:szCs w:val="24"/>
-        </w:rPr>
-        <w:t>:</w:t>
+        <w:t>form:</w:t>
       </w:r>
     </w:p>
     <w:p>
@@ -3064,18 +2541,7 @@
           <w:sz w:val="24"/>
           <w:szCs w:val="24"/>
         </w:rPr>
-        <w:t>A</w:t>
-      </w:r>
-      <w:proofErr w:type="gramStart"/>
-      <w:r>
-        <w:rPr>
-          <w:rFonts w:ascii="Times New Roman" w:eastAsia="Cambria" w:hAnsi="Times New Roman" w:cs="Times New Roman"/>
-          <w:i/>
-          <w:position w:val="2"/>
-          <w:sz w:val="24"/>
-          <w:szCs w:val="24"/>
-        </w:rPr>
-        <w:t>*</w:t>
+        <w:t>A*</w:t>
       </w:r>
       <w:r>
         <w:rPr>
@@ -3107,21 +2573,8 @@
           <w:sz w:val="24"/>
           <w:szCs w:val="24"/>
         </w:rPr>
-        <w:t>(</w:t>
-      </w:r>
-      <w:proofErr w:type="gramEnd"/>
-      <w:r>
-        <w:rPr>
-          <w:rFonts w:ascii="Times New Roman" w:eastAsia="Cambria" w:hAnsi="Times New Roman" w:cs="Times New Roman"/>
-          <w:i/>
-          <w:w w:val="114"/>
-          <w:position w:val="2"/>
-          <w:sz w:val="24"/>
-          <w:szCs w:val="24"/>
-        </w:rPr>
-        <w:t>D</w:t>
-      </w:r>
-      <w:proofErr w:type="spellStart"/>
+        <w:t>(D</w:t>
+      </w:r>
       <w:r>
         <w:rPr>
           <w:rFonts w:ascii="Times New Roman" w:eastAsia="Times New Roman" w:hAnsi="Times New Roman" w:cs="Times New Roman"/>
@@ -3134,7 +2587,6 @@
         </w:rPr>
         <w:t>i</w:t>
       </w:r>
-      <w:proofErr w:type="spellEnd"/>
       <w:r>
         <w:rPr>
           <w:rFonts w:ascii="Times New Roman" w:eastAsia="Cambria" w:hAnsi="Times New Roman" w:cs="Times New Roman"/>
@@ -3167,7 +2619,6 @@
         </w:rPr>
         <w:t xml:space="preserve"> </w:t>
       </w:r>
-      <w:proofErr w:type="spellStart"/>
       <w:r>
         <w:rPr>
           <w:rFonts w:ascii="Times New Roman" w:eastAsia="Cambria" w:hAnsi="Times New Roman" w:cs="Times New Roman"/>
@@ -3189,7 +2640,6 @@
         </w:rPr>
         <w:t>o</w:t>
       </w:r>
-      <w:proofErr w:type="spellEnd"/>
       <w:r>
         <w:rPr>
           <w:rFonts w:ascii="Times New Roman" w:eastAsia="Cambria" w:hAnsi="Times New Roman" w:cs="Times New Roman"/>
@@ -3258,7 +2708,6 @@
         </w:rPr>
         <w:t>D</w:t>
       </w:r>
-      <w:proofErr w:type="spellStart"/>
       <w:r>
         <w:rPr>
           <w:rFonts w:ascii="Times New Roman" w:eastAsia="Times New Roman" w:hAnsi="Times New Roman" w:cs="Times New Roman"/>
@@ -3267,18 +2716,7 @@
           <w:sz w:val="24"/>
           <w:szCs w:val="24"/>
         </w:rPr>
-        <w:t>i</w:t>
-      </w:r>
-      <w:proofErr w:type="spellEnd"/>
-      <w:r>
-        <w:rPr>
-          <w:rFonts w:ascii="Times New Roman" w:eastAsia="Times New Roman" w:hAnsi="Times New Roman" w:cs="Times New Roman"/>
-          <w:i/>
-          <w:position w:val="-4"/>
-          <w:sz w:val="24"/>
-          <w:szCs w:val="24"/>
-        </w:rPr>
-        <w:t xml:space="preserve">  </w:t>
+        <w:t xml:space="preserve">i  </w:t>
       </w:r>
       <w:r>
         <w:rPr>
@@ -3291,7 +2729,6 @@
         </w:rPr>
         <w:t xml:space="preserve"> </w:t>
       </w:r>
-      <w:proofErr w:type="gramStart"/>
       <w:r>
         <w:rPr>
           <w:rFonts w:ascii="Times New Roman" w:eastAsia="Cambria" w:hAnsi="Times New Roman" w:cs="Times New Roman"/>
@@ -3318,17 +2755,7 @@
           <w:sz w:val="24"/>
           <w:szCs w:val="24"/>
         </w:rPr>
-        <w:t>set</w:t>
-      </w:r>
-      <w:proofErr w:type="gramEnd"/>
-      <w:r>
-        <w:rPr>
-          <w:rFonts w:ascii="Times New Roman" w:eastAsia="Cambria" w:hAnsi="Times New Roman" w:cs="Times New Roman"/>
-          <w:i/>
-          <w:sz w:val="24"/>
-          <w:szCs w:val="24"/>
-        </w:rPr>
-        <w:t>-of-</w:t>
+        <w:t>set-of-</w:t>
       </w:r>
       <w:r>
         <w:rPr>
@@ -3359,7 +2786,6 @@
         </w:rPr>
         <w:t xml:space="preserve"> </w:t>
       </w:r>
-      <w:proofErr w:type="spellStart"/>
       <w:r>
         <w:rPr>
           <w:rFonts w:ascii="Times New Roman" w:eastAsia="Cambria" w:hAnsi="Times New Roman" w:cs="Times New Roman"/>
@@ -3377,18 +2803,7 @@
           <w:sz w:val="24"/>
           <w:szCs w:val="24"/>
         </w:rPr>
-        <w:t>o</w:t>
-      </w:r>
-      <w:proofErr w:type="spellEnd"/>
-      <w:r>
-        <w:rPr>
-          <w:rFonts w:ascii="Times New Roman" w:eastAsia="Times New Roman" w:hAnsi="Times New Roman" w:cs="Times New Roman"/>
-          <w:i/>
-          <w:position w:val="-4"/>
-          <w:sz w:val="24"/>
-          <w:szCs w:val="24"/>
-        </w:rPr>
-        <w:t xml:space="preserve"> </w:t>
+        <w:t xml:space="preserve">o </w:t>
       </w:r>
       <w:r>
         <w:rPr>
@@ -3729,7 +3144,6 @@
         </w:rPr>
         <w:t xml:space="preserve"> </w:t>
       </w:r>
-      <w:proofErr w:type="gramStart"/>
       <w:r>
         <w:rPr>
           <w:rFonts w:ascii="Times New Roman" w:eastAsia="Cambria" w:hAnsi="Times New Roman" w:cs="Times New Roman"/>
@@ -3756,17 +3170,7 @@
           <w:sz w:val="24"/>
           <w:szCs w:val="24"/>
         </w:rPr>
-        <w:t>list</w:t>
-      </w:r>
-      <w:proofErr w:type="gramEnd"/>
-      <w:r>
-        <w:rPr>
-          <w:rFonts w:ascii="Times New Roman" w:eastAsia="Cambria" w:hAnsi="Times New Roman" w:cs="Times New Roman"/>
-          <w:i/>
-          <w:sz w:val="24"/>
-          <w:szCs w:val="24"/>
-        </w:rPr>
-        <w:t xml:space="preserve">, </w:t>
+        <w:t xml:space="preserve">list, </w:t>
       </w:r>
       <w:r>
         <w:rPr>
@@ -3986,18 +3390,7 @@
           <w:sz w:val="24"/>
           <w:szCs w:val="24"/>
         </w:rPr>
-        <w:t>I(x</w:t>
-      </w:r>
-      <w:proofErr w:type="gramStart"/>
-      <w:r>
-        <w:rPr>
-          <w:rFonts w:ascii="Times New Roman" w:eastAsia="Cambria" w:hAnsi="Times New Roman" w:cs="Times New Roman"/>
-          <w:i/>
-          <w:position w:val="2"/>
-          <w:sz w:val="24"/>
-          <w:szCs w:val="24"/>
-        </w:rPr>
-        <w:t xml:space="preserve">); </w:t>
+        <w:t xml:space="preserve">I(x); </w:t>
       </w:r>
       <w:r>
         <w:rPr>
@@ -4020,7 +3413,6 @@
         </w:rPr>
         <w:t>x</w:t>
       </w:r>
-      <w:proofErr w:type="gramEnd"/>
       <w:r>
         <w:rPr>
           <w:rFonts w:ascii="Times New Roman" w:eastAsia="Cambria" w:hAnsi="Times New Roman" w:cs="Times New Roman"/>
@@ -4064,7 +3456,6 @@
         </w:rPr>
         <w:t>D</w:t>
       </w:r>
-      <w:proofErr w:type="spellStart"/>
       <w:r>
         <w:rPr>
           <w:rFonts w:ascii="Times New Roman" w:eastAsia="Times New Roman" w:hAnsi="Times New Roman" w:cs="Times New Roman"/>
@@ -4076,7 +3467,6 @@
         </w:rPr>
         <w:t>i</w:t>
       </w:r>
-      <w:proofErr w:type="spellEnd"/>
     </w:p>
     <w:p>
       <w:pPr>
@@ -4097,33 +3487,7 @@
           <w:sz w:val="24"/>
           <w:szCs w:val="24"/>
         </w:rPr>
-        <w:t>O(</w:t>
-      </w:r>
-      <w:proofErr w:type="spellStart"/>
-      <w:proofErr w:type="gramStart"/>
-      <w:r>
-        <w:rPr>
-          <w:rFonts w:ascii="Times New Roman" w:eastAsia="Cambria" w:hAnsi="Times New Roman" w:cs="Times New Roman"/>
-          <w:i/>
-          <w:w w:val="112"/>
-          <w:position w:val="2"/>
-          <w:sz w:val="24"/>
-          <w:szCs w:val="24"/>
-        </w:rPr>
-        <w:t>x,z</w:t>
-      </w:r>
-      <w:proofErr w:type="spellEnd"/>
-      <w:proofErr w:type="gramEnd"/>
-      <w:r>
-        <w:rPr>
-          <w:rFonts w:ascii="Times New Roman" w:eastAsia="Cambria" w:hAnsi="Times New Roman" w:cs="Times New Roman"/>
-          <w:i/>
-          <w:w w:val="112"/>
-          <w:position w:val="2"/>
-          <w:sz w:val="24"/>
-          <w:szCs w:val="24"/>
-        </w:rPr>
-        <w:t>);</w:t>
+        <w:t>O(x,z);</w:t>
       </w:r>
       <w:r>
         <w:rPr>
@@ -4190,7 +3554,6 @@
         </w:rPr>
         <w:t>D</w:t>
       </w:r>
-      <w:proofErr w:type="spellStart"/>
       <w:r>
         <w:rPr>
           <w:rFonts w:ascii="Times New Roman" w:eastAsia="Times New Roman" w:hAnsi="Times New Roman" w:cs="Times New Roman"/>
@@ -4203,7 +3566,6 @@
         </w:rPr>
         <w:t>i</w:t>
       </w:r>
-      <w:proofErr w:type="spellEnd"/>
       <w:r>
         <w:rPr>
           <w:rFonts w:ascii="Times New Roman" w:eastAsia="Cambria" w:hAnsi="Times New Roman" w:cs="Times New Roman"/>
@@ -4269,7 +3631,6 @@
         </w:rPr>
         <w:t xml:space="preserve"> </w:t>
       </w:r>
-      <w:proofErr w:type="spellStart"/>
       <w:r>
         <w:rPr>
           <w:rFonts w:ascii="Times New Roman" w:eastAsia="Cambria" w:hAnsi="Times New Roman" w:cs="Times New Roman"/>
@@ -4293,7 +3654,6 @@
         </w:rPr>
         <w:t>o</w:t>
       </w:r>
-      <w:proofErr w:type="spellEnd"/>
       <w:r>
         <w:rPr>
           <w:rFonts w:ascii="Times New Roman" w:eastAsia="Cambria" w:hAnsi="Times New Roman" w:cs="Times New Roman"/>
@@ -4457,7 +3817,6 @@
         </w:rPr>
         <w:t xml:space="preserve"> </w:t>
       </w:r>
-      <w:proofErr w:type="gramStart"/>
       <w:r>
         <w:rPr>
           <w:rFonts w:ascii="Times New Roman" w:eastAsia="Cambria" w:hAnsi="Times New Roman" w:cs="Times New Roman"/>
@@ -4512,7 +3871,6 @@
         </w:rPr>
         <w:t>n</w:t>
       </w:r>
-      <w:proofErr w:type="gramEnd"/>
       <w:r>
         <w:rPr>
           <w:rFonts w:ascii="Times New Roman" w:eastAsia="Cambria" w:hAnsi="Times New Roman" w:cs="Times New Roman"/>
@@ -4544,33 +3902,7 @@
           <w:sz w:val="24"/>
           <w:szCs w:val="24"/>
         </w:rPr>
-        <w:t>I’(</w:t>
-      </w:r>
-      <w:proofErr w:type="spellStart"/>
-      <w:proofErr w:type="gramStart"/>
-      <w:r>
-        <w:rPr>
-          <w:rFonts w:ascii="Times New Roman" w:eastAsia="Cambria" w:hAnsi="Times New Roman" w:cs="Times New Roman"/>
-          <w:i/>
-          <w:w w:val="116"/>
-          <w:position w:val="2"/>
-          <w:sz w:val="24"/>
-          <w:szCs w:val="24"/>
-        </w:rPr>
-        <w:t>x,y</w:t>
-      </w:r>
-      <w:proofErr w:type="spellEnd"/>
-      <w:proofErr w:type="gramEnd"/>
-      <w:r>
-        <w:rPr>
-          <w:rFonts w:ascii="Times New Roman" w:eastAsia="Cambria" w:hAnsi="Times New Roman" w:cs="Times New Roman"/>
-          <w:i/>
-          <w:w w:val="116"/>
-          <w:position w:val="2"/>
-          <w:sz w:val="24"/>
-          <w:szCs w:val="24"/>
-        </w:rPr>
-        <w:t>);</w:t>
+        <w:t>I’(x,y);</w:t>
       </w:r>
       <w:r>
         <w:rPr>
@@ -4637,7 +3969,6 @@
         </w:rPr>
         <w:t>D</w:t>
       </w:r>
-      <w:proofErr w:type="spellStart"/>
       <w:r>
         <w:rPr>
           <w:rFonts w:ascii="Times New Roman" w:eastAsia="Times New Roman" w:hAnsi="Times New Roman" w:cs="Times New Roman"/>
@@ -4650,7 +3981,6 @@
         </w:rPr>
         <w:t>i</w:t>
       </w:r>
-      <w:proofErr w:type="spellEnd"/>
       <w:r>
         <w:rPr>
           <w:rFonts w:ascii="Times New Roman" w:eastAsia="Cambria" w:hAnsi="Times New Roman" w:cs="Times New Roman"/>
@@ -4994,7 +4324,6 @@
           <w:szCs w:val="24"/>
         </w:rPr>
       </w:pPr>
-      <w:proofErr w:type="gramStart"/>
       <w:r>
         <w:rPr>
           <w:rFonts w:ascii="Times New Roman" w:eastAsia="Cambria" w:hAnsi="Times New Roman" w:cs="Times New Roman"/>
@@ -5036,7 +4365,6 @@
         </w:rPr>
         <w:t>is</w:t>
       </w:r>
-      <w:proofErr w:type="gramEnd"/>
       <w:r>
         <w:rPr>
           <w:rFonts w:ascii="Times New Roman" w:eastAsia="Cambria" w:hAnsi="Times New Roman" w:cs="Times New Roman"/>
@@ -5436,25 +4764,14 @@
           <w:szCs w:val="24"/>
         </w:rPr>
       </w:pPr>
-      <w:proofErr w:type="spellStart"/>
-      <w:r>
-        <w:rPr>
-          <w:rFonts w:ascii="Times New Roman" w:eastAsia="Cambria" w:hAnsi="Times New Roman" w:cs="Times New Roman"/>
-          <w:i/>
-          <w:sz w:val="24"/>
-          <w:szCs w:val="24"/>
-        </w:rPr>
-        <w:t>i</w:t>
-      </w:r>
-      <w:proofErr w:type="spellEnd"/>
-      <w:r>
-        <w:rPr>
-          <w:rFonts w:ascii="Times New Roman" w:eastAsia="Cambria" w:hAnsi="Times New Roman" w:cs="Times New Roman"/>
-          <w:i/>
-          <w:sz w:val="24"/>
-          <w:szCs w:val="24"/>
-        </w:rPr>
-        <w:t xml:space="preserve">) </w:t>
+      <w:r>
+        <w:rPr>
+          <w:rFonts w:ascii="Times New Roman" w:eastAsia="Cambria" w:hAnsi="Times New Roman" w:cs="Times New Roman"/>
+          <w:i/>
+          <w:sz w:val="24"/>
+          <w:szCs w:val="24"/>
+        </w:rPr>
+        <w:t xml:space="preserve">i) </w:t>
       </w:r>
       <w:r>
         <w:rPr>
@@ -5466,7 +4783,6 @@
         </w:rPr>
         <w:t xml:space="preserve"> </w:t>
       </w:r>
-      <w:proofErr w:type="gramStart"/>
       <w:r>
         <w:rPr>
           <w:rFonts w:ascii="Times New Roman" w:eastAsia="Cambria" w:hAnsi="Times New Roman" w:cs="Times New Roman"/>
@@ -5529,7 +4845,6 @@
         </w:rPr>
         <w:t>of</w:t>
       </w:r>
-      <w:proofErr w:type="gramEnd"/>
       <w:r>
         <w:rPr>
           <w:rFonts w:ascii="Times New Roman" w:eastAsia="Cambria" w:hAnsi="Times New Roman" w:cs="Times New Roman"/>
@@ -6142,7 +5457,6 @@
         </w:rPr>
         <w:t xml:space="preserve"> </w:t>
       </w:r>
-      <w:proofErr w:type="gramStart"/>
       <w:r>
         <w:rPr>
           <w:rFonts w:ascii="Times New Roman" w:eastAsia="Cambria" w:hAnsi="Times New Roman" w:cs="Times New Roman"/>
@@ -6209,18 +5523,7 @@
           <w:sz w:val="24"/>
           <w:szCs w:val="24"/>
         </w:rPr>
-        <w:t>of</w:t>
-      </w:r>
-      <w:proofErr w:type="gramEnd"/>
-      <w:r>
-        <w:rPr>
-          <w:rFonts w:ascii="Times New Roman" w:eastAsia="Cambria" w:hAnsi="Times New Roman" w:cs="Times New Roman"/>
-          <w:i/>
-          <w:position w:val="3"/>
-          <w:sz w:val="24"/>
-          <w:szCs w:val="24"/>
-        </w:rPr>
-        <w:t xml:space="preserve"> </w:t>
+        <w:t xml:space="preserve">of </w:t>
       </w:r>
       <w:r>
         <w:rPr>
@@ -6460,19 +5763,7 @@
           <w:sz w:val="24"/>
           <w:szCs w:val="24"/>
         </w:rPr>
-        <w:t>(</w:t>
-      </w:r>
-      <w:proofErr w:type="gramStart"/>
-      <w:r>
-        <w:rPr>
-          <w:rFonts w:ascii="Times New Roman" w:eastAsia="Cambria" w:hAnsi="Times New Roman" w:cs="Times New Roman"/>
-          <w:i/>
-          <w:w w:val="106"/>
-          <w:position w:val="4"/>
-          <w:sz w:val="24"/>
-          <w:szCs w:val="24"/>
-        </w:rPr>
-        <w:t>x</w:t>
+        <w:t>(x</w:t>
       </w:r>
       <w:r>
         <w:rPr>
@@ -6507,7 +5798,6 @@
         </w:rPr>
         <w:t>,</w:t>
       </w:r>
-      <w:proofErr w:type="gramEnd"/>
       <w:r>
         <w:rPr>
           <w:rFonts w:ascii="Times New Roman" w:eastAsia="Cambria" w:hAnsi="Times New Roman" w:cs="Times New Roman"/>
@@ -6583,7 +5873,6 @@
         </w:rPr>
         <w:t xml:space="preserve"> </w:t>
       </w:r>
-      <w:proofErr w:type="spellStart"/>
       <w:r>
         <w:rPr>
           <w:rFonts w:ascii="Times New Roman" w:eastAsia="Cambria" w:hAnsi="Times New Roman" w:cs="Times New Roman"/>
@@ -6626,7 +5915,6 @@
         </w:rPr>
         <w:t>an</w:t>
       </w:r>
-      <w:proofErr w:type="spellEnd"/>
       <w:r>
         <w:rPr>
           <w:rFonts w:ascii="Times New Roman" w:eastAsia="Cambria" w:hAnsi="Times New Roman" w:cs="Times New Roman"/>
@@ -6968,7 +6256,6 @@
         </w:rPr>
         <w:t>(</w:t>
       </w:r>
-      <w:proofErr w:type="gramStart"/>
       <w:r>
         <w:rPr>
           <w:rFonts w:ascii="Times New Roman" w:eastAsia="Cambria" w:hAnsi="Times New Roman" w:cs="Times New Roman"/>
@@ -7000,7 +6287,6 @@
         </w:rPr>
         <w:t>−</w:t>
       </w:r>
-      <w:proofErr w:type="gramEnd"/>
       <w:r>
         <w:rPr>
           <w:rFonts w:ascii="Times New Roman" w:eastAsia="Meiryo" w:hAnsi="Times New Roman" w:cs="Times New Roman"/>
@@ -7033,7 +6319,6 @@
         </w:rPr>
         <w:t xml:space="preserve"> </w:t>
       </w:r>
-      <w:proofErr w:type="spellStart"/>
       <w:r>
         <w:rPr>
           <w:rFonts w:ascii="Times New Roman" w:eastAsia="Cambria" w:hAnsi="Times New Roman" w:cs="Times New Roman"/>
@@ -7074,18 +6359,7 @@
           <w:sz w:val="24"/>
           <w:szCs w:val="24"/>
         </w:rPr>
-        <w:t>an</w:t>
-      </w:r>
-      <w:proofErr w:type="spellEnd"/>
-      <w:r>
-        <w:rPr>
-          <w:rFonts w:ascii="Times New Roman" w:eastAsia="Cambria" w:hAnsi="Times New Roman" w:cs="Times New Roman"/>
-          <w:i/>
-          <w:position w:val="3"/>
-          <w:sz w:val="24"/>
-          <w:szCs w:val="24"/>
-        </w:rPr>
-        <w:t xml:space="preserve">; </w:t>
+        <w:t xml:space="preserve">an; </w:t>
       </w:r>
       <w:r>
         <w:rPr>
@@ -7527,7 +6801,6 @@
         </w:rPr>
         <w:t xml:space="preserve"> </w:t>
       </w:r>
-      <w:proofErr w:type="gramStart"/>
       <w:r>
         <w:rPr>
           <w:rFonts w:ascii="Times New Roman" w:eastAsia="Cambria" w:hAnsi="Times New Roman" w:cs="Times New Roman"/>
@@ -7536,18 +6809,7 @@
           <w:sz w:val="24"/>
           <w:szCs w:val="24"/>
         </w:rPr>
-        <w:t>solution(</w:t>
-      </w:r>
-      <w:proofErr w:type="gramEnd"/>
-      <w:r>
-        <w:rPr>
-          <w:rFonts w:ascii="Times New Roman" w:eastAsia="Cambria" w:hAnsi="Times New Roman" w:cs="Times New Roman"/>
-          <w:i/>
-          <w:position w:val="4"/>
-          <w:sz w:val="24"/>
-          <w:szCs w:val="24"/>
-        </w:rPr>
-        <w:t>D</w:t>
+        <w:t>solution(D</w:t>
       </w:r>
       <w:r>
         <w:rPr>
@@ -7792,7 +7054,6 @@
         </w:rPr>
         <w:t xml:space="preserve"> </w:t>
       </w:r>
-      <w:proofErr w:type="gramStart"/>
       <w:r>
         <w:rPr>
           <w:rFonts w:ascii="Times New Roman" w:eastAsia="Cambria" w:hAnsi="Times New Roman" w:cs="Times New Roman"/>
@@ -7812,18 +7073,7 @@
           <w:sz w:val="24"/>
           <w:szCs w:val="24"/>
         </w:rPr>
-        <w:t xml:space="preserve"> come</w:t>
-      </w:r>
-      <w:proofErr w:type="gramEnd"/>
-      <w:r>
-        <w:rPr>
-          <w:rFonts w:ascii="Times New Roman" w:eastAsia="Cambria" w:hAnsi="Times New Roman" w:cs="Times New Roman"/>
-          <w:i/>
-          <w:spacing w:val="11"/>
-          <w:sz w:val="24"/>
-          <w:szCs w:val="24"/>
-        </w:rPr>
-        <w:t xml:space="preserve"> </w:t>
+        <w:t xml:space="preserve"> come </w:t>
       </w:r>
       <w:r>
         <w:rPr>
@@ -7970,7 +7220,6 @@
         </w:rPr>
         <w:t xml:space="preserve"> </w:t>
       </w:r>
-      <w:proofErr w:type="gramStart"/>
       <w:r>
         <w:rPr>
           <w:rFonts w:ascii="Times New Roman" w:eastAsia="Cambria" w:hAnsi="Times New Roman" w:cs="Times New Roman"/>
@@ -8005,7 +7254,6 @@
         </w:rPr>
         <w:t>next</w:t>
       </w:r>
-      <w:proofErr w:type="gramEnd"/>
       <w:r>
         <w:rPr>
           <w:rFonts w:ascii="Times New Roman" w:eastAsia="Cambria" w:hAnsi="Times New Roman" w:cs="Times New Roman"/>
@@ -8773,19 +8021,7 @@
           <w:sz w:val="24"/>
           <w:szCs w:val="24"/>
         </w:rPr>
-        <w:t>c</w:t>
-      </w:r>
-      <w:r>
-        <w:rPr>
-          <w:rFonts w:ascii="Times New Roman" w:eastAsia="Cambria" w:hAnsi="Times New Roman" w:cs="Times New Roman"/>
-          <w:b/>
-          <w:i/>
-          <w:color w:val="0070C0"/>
-          <w:w w:val="99"/>
-          <w:sz w:val="24"/>
-          <w:szCs w:val="24"/>
-        </w:rPr>
-        <w:t>k</w:t>
+        <w:t>ck</w:t>
       </w:r>
     </w:p>
     <w:p>
@@ -8893,7 +8129,6 @@
         </w:rPr>
         <w:t xml:space="preserve"> </w:t>
       </w:r>
-      <w:proofErr w:type="gramStart"/>
       <w:r>
         <w:rPr>
           <w:rFonts w:ascii="Times New Roman" w:eastAsia="Cambria" w:hAnsi="Times New Roman" w:cs="Times New Roman"/>
@@ -8965,18 +8200,7 @@
           <w:sz w:val="24"/>
           <w:szCs w:val="24"/>
         </w:rPr>
-        <w:t>form</w:t>
-      </w:r>
-      <w:proofErr w:type="gramEnd"/>
-      <w:r>
-        <w:rPr>
-          <w:rFonts w:ascii="Times New Roman" w:eastAsia="Cambria" w:hAnsi="Times New Roman" w:cs="Times New Roman"/>
-          <w:b/>
-          <w:i/>
-          <w:sz w:val="24"/>
-          <w:szCs w:val="24"/>
-        </w:rPr>
-        <w:t xml:space="preserve">: </w:t>
+        <w:t xml:space="preserve">form: </w:t>
       </w:r>
       <w:r>
         <w:rPr>
@@ -9172,7 +8396,6 @@
         </w:rPr>
         <w:t xml:space="preserve"> </w:t>
       </w:r>
-      <w:proofErr w:type="gramStart"/>
       <w:r>
         <w:rPr>
           <w:rFonts w:ascii="Times New Roman" w:eastAsia="Cambria" w:hAnsi="Times New Roman" w:cs="Times New Roman"/>
@@ -9244,18 +8467,7 @@
           <w:sz w:val="24"/>
           <w:szCs w:val="24"/>
         </w:rPr>
-        <w:t>ation</w:t>
-      </w:r>
-      <w:proofErr w:type="gramEnd"/>
-      <w:r>
-        <w:rPr>
-          <w:rFonts w:ascii="Times New Roman" w:eastAsia="Cambria" w:hAnsi="Times New Roman" w:cs="Times New Roman"/>
-          <w:b/>
-          <w:i/>
-          <w:sz w:val="24"/>
-          <w:szCs w:val="24"/>
-        </w:rPr>
-        <w:t xml:space="preserve"> </w:t>
+        <w:t xml:space="preserve">ation </w:t>
       </w:r>
       <w:r>
         <w:rPr>
@@ -9384,25 +8596,7 @@
           <w:sz w:val="24"/>
           <w:szCs w:val="24"/>
         </w:rPr>
-        <w:t xml:space="preserve">   </w:t>
-      </w:r>
-      <w:proofErr w:type="gramStart"/>
-      <w:r>
-        <w:rPr>
-          <w:rFonts w:ascii="Times New Roman" w:hAnsi="Times New Roman" w:cs="Times New Roman"/>
-          <w:sz w:val="24"/>
-          <w:szCs w:val="24"/>
-        </w:rPr>
-        <w:t>q  &lt;</w:t>
-      </w:r>
-      <w:proofErr w:type="gramEnd"/>
-      <w:r>
-        <w:rPr>
-          <w:rFonts w:ascii="Times New Roman" w:hAnsi="Times New Roman" w:cs="Times New Roman"/>
-          <w:sz w:val="24"/>
-          <w:szCs w:val="24"/>
-        </w:rPr>
-        <w:t>- New-Priority-Queue()</w:t>
+        <w:t xml:space="preserve">   q  &lt;- New-Priority-Queue()</w:t>
       </w:r>
     </w:p>
     <w:p>
@@ -9423,25 +8617,7 @@
           <w:sz w:val="24"/>
           <w:szCs w:val="24"/>
         </w:rPr>
-        <w:t xml:space="preserve">   </w:t>
-      </w:r>
-      <w:proofErr w:type="gramStart"/>
-      <w:r>
-        <w:rPr>
-          <w:rFonts w:ascii="Times New Roman" w:hAnsi="Times New Roman" w:cs="Times New Roman"/>
-          <w:sz w:val="24"/>
-          <w:szCs w:val="24"/>
-        </w:rPr>
-        <w:t>Insert(</w:t>
-      </w:r>
-      <w:proofErr w:type="gramEnd"/>
-      <w:r>
-        <w:rPr>
-          <w:rFonts w:ascii="Times New Roman" w:hAnsi="Times New Roman" w:cs="Times New Roman"/>
-          <w:sz w:val="24"/>
-          <w:szCs w:val="24"/>
-        </w:rPr>
-        <w:t>initial, q, Heuristic(initial))</w:t>
+        <w:t xml:space="preserve">   Insert(initial, q, Heuristic(initial))</w:t>
       </w:r>
     </w:p>
     <w:p>
@@ -9517,25 +8693,7 @@
           <w:sz w:val="24"/>
           <w:szCs w:val="24"/>
         </w:rPr>
-        <w:t xml:space="preserve"> </w:t>
-      </w:r>
-      <w:proofErr w:type="gramStart"/>
-      <w:r>
-        <w:rPr>
-          <w:rFonts w:ascii="Times New Roman" w:hAnsi="Times New Roman" w:cs="Times New Roman"/>
-          <w:sz w:val="24"/>
-          <w:szCs w:val="24"/>
-        </w:rPr>
-        <w:t>current  &lt;</w:t>
-      </w:r>
-      <w:proofErr w:type="gramEnd"/>
-      <w:r>
-        <w:rPr>
-          <w:rFonts w:ascii="Times New Roman" w:hAnsi="Times New Roman" w:cs="Times New Roman"/>
-          <w:sz w:val="24"/>
-          <w:szCs w:val="24"/>
-        </w:rPr>
-        <w:t>-  Extract-Min(q)</w:t>
+        <w:t xml:space="preserve"> current  &lt;-  Extract-Min(q)</w:t>
       </w:r>
     </w:p>
     <w:p>
@@ -9667,25 +8825,7 @@
           <w:sz w:val="24"/>
           <w:szCs w:val="24"/>
         </w:rPr>
-        <w:t xml:space="preserve"> </w:t>
-      </w:r>
-      <w:proofErr w:type="gramStart"/>
-      <w:r>
-        <w:rPr>
-          <w:rFonts w:ascii="Times New Roman" w:hAnsi="Times New Roman" w:cs="Times New Roman"/>
-          <w:sz w:val="24"/>
-          <w:szCs w:val="24"/>
-        </w:rPr>
-        <w:t>Insert(</w:t>
-      </w:r>
-      <w:proofErr w:type="gramEnd"/>
-      <w:r>
-        <w:rPr>
-          <w:rFonts w:ascii="Times New Roman" w:hAnsi="Times New Roman" w:cs="Times New Roman"/>
-          <w:sz w:val="24"/>
-          <w:szCs w:val="24"/>
-        </w:rPr>
-        <w:t>next, q, Cost(next) + Heuristic(next))</w:t>
+        <w:t xml:space="preserve"> Insert(next, q, Cost(next) + Heuristic(next))</w:t>
       </w:r>
     </w:p>
     <w:p>
@@ -9753,12 +8893,18 @@
         <w:spacing w:after="0" w:line="240" w:lineRule="auto"/>
         <w:rPr>
           <w:rFonts w:ascii="Times New Roman" w:hAnsi="Times New Roman" w:cs="Times New Roman"/>
-          <w:b/>
-          <w:bCs/>
-          <w:sz w:val="24"/>
-          <w:szCs w:val="24"/>
-        </w:rPr>
-      </w:pPr>
+          <w:sz w:val="24"/>
+          <w:szCs w:val="24"/>
+        </w:rPr>
+      </w:pPr>
+      <w:r>
+        <w:rPr>
+          <w:rFonts w:ascii="Times New Roman" w:hAnsi="Times New Roman" w:cs="Times New Roman"/>
+          <w:sz w:val="24"/>
+          <w:szCs w:val="24"/>
+        </w:rPr>
+        <w:t>Di = list of tuples - nodes and locations on grid, node 0 is depot location, number of vehicles</w:t>
+      </w:r>
     </w:p>
     <w:p>
       <w:pPr>
@@ -9768,22 +8914,17 @@
         <w:spacing w:after="0" w:line="240" w:lineRule="auto"/>
         <w:rPr>
           <w:rFonts w:ascii="Times New Roman" w:hAnsi="Times New Roman" w:cs="Times New Roman"/>
-          <w:b/>
-          <w:bCs/>
-          <w:sz w:val="24"/>
-          <w:szCs w:val="24"/>
-        </w:rPr>
-      </w:pPr>
-      <w:r>
-        <w:rPr>
-          <w:rFonts w:ascii="Times New Roman" w:hAnsi="Times New Roman" w:cs="Times New Roman"/>
-          <w:b/>
-          <w:bCs/>
-          <w:sz w:val="24"/>
-          <w:szCs w:val="24"/>
-        </w:rPr>
-        <w:tab/>
-        <w:t>iv)</w:t>
+          <w:sz w:val="24"/>
+          <w:szCs w:val="24"/>
+        </w:rPr>
+      </w:pPr>
+      <w:r>
+        <w:rPr>
+          <w:rFonts w:ascii="Times New Roman" w:hAnsi="Times New Roman" w:cs="Times New Roman"/>
+          <w:sz w:val="24"/>
+          <w:szCs w:val="24"/>
+        </w:rPr>
+        <w:t>Graphical representation of input is below.</w:t>
       </w:r>
     </w:p>
     <w:p>
@@ -9792,6 +8933,7 @@
         <w:autoSpaceDN w:val="0"/>
         <w:adjustRightInd w:val="0"/>
         <w:spacing w:after="0" w:line="240" w:lineRule="auto"/>
+        <w:jc w:val="center"/>
         <w:rPr>
           <w:rFonts w:ascii="Times New Roman" w:hAnsi="Times New Roman" w:cs="Times New Roman"/>
           <w:b/>
@@ -9800,6 +8942,57 @@
           <w:szCs w:val="24"/>
         </w:rPr>
       </w:pPr>
+      <w:r>
+        <w:rPr>
+          <w:rFonts w:ascii="Times New Roman" w:hAnsi="Times New Roman" w:cs="Times New Roman"/>
+          <w:b/>
+          <w:bCs/>
+          <w:noProof/>
+          <w:sz w:val="24"/>
+          <w:szCs w:val="24"/>
+        </w:rPr>
+        <w:drawing>
+          <wp:inline distT="0" distB="0" distL="0" distR="0" wp14:anchorId="6BD0FE16" wp14:editId="7BD76055">
+            <wp:extent cx="5943600" cy="2878455"/>
+            <wp:effectExtent l="0" t="0" r="0" b="0"/>
+            <wp:docPr id="4" name="Picture 4" descr="A picture containing screen, text&#10;&#10;Description automatically generated"/>
+            <wp:cNvGraphicFramePr>
+              <a:graphicFrameLocks xmlns:a="http://schemas.openxmlformats.org/drawingml/2006/main" noChangeAspect="1"/>
+            </wp:cNvGraphicFramePr>
+            <a:graphic xmlns:a="http://schemas.openxmlformats.org/drawingml/2006/main">
+              <a:graphicData uri="http://schemas.openxmlformats.org/drawingml/2006/picture">
+                <pic:pic xmlns:pic="http://schemas.openxmlformats.org/drawingml/2006/picture">
+                  <pic:nvPicPr>
+                    <pic:cNvPr id="4" name="new_google-blank.png"/>
+                    <pic:cNvPicPr/>
+                  </pic:nvPicPr>
+                  <pic:blipFill>
+                    <a:blip r:embed="rId5">
+                      <a:extLst>
+                        <a:ext uri="{28A0092B-C50C-407E-A947-70E740481C1C}">
+                          <a14:useLocalDpi xmlns:a14="http://schemas.microsoft.com/office/drawing/2010/main" val="0"/>
+                        </a:ext>
+                      </a:extLst>
+                    </a:blip>
+                    <a:stretch>
+                      <a:fillRect/>
+                    </a:stretch>
+                  </pic:blipFill>
+                  <pic:spPr>
+                    <a:xfrm>
+                      <a:off x="0" y="0"/>
+                      <a:ext cx="5943600" cy="2878455"/>
+                    </a:xfrm>
+                    <a:prstGeom prst="rect">
+                      <a:avLst/>
+                    </a:prstGeom>
+                  </pic:spPr>
+                </pic:pic>
+              </a:graphicData>
+            </a:graphic>
+          </wp:inline>
+        </w:drawing>
+      </w:r>
     </w:p>
     <w:p>
       <w:pPr>
@@ -9809,22 +9002,17 @@
         <w:spacing w:after="0" w:line="240" w:lineRule="auto"/>
         <w:rPr>
           <w:rFonts w:ascii="Times New Roman" w:hAnsi="Times New Roman" w:cs="Times New Roman"/>
-          <w:b/>
-          <w:bCs/>
-          <w:sz w:val="24"/>
-          <w:szCs w:val="24"/>
-        </w:rPr>
-      </w:pPr>
-      <w:r>
-        <w:rPr>
-          <w:rFonts w:ascii="Times New Roman" w:hAnsi="Times New Roman" w:cs="Times New Roman"/>
-          <w:b/>
-          <w:bCs/>
-          <w:sz w:val="24"/>
-          <w:szCs w:val="24"/>
-        </w:rPr>
-        <w:tab/>
-        <w:t>v)</w:t>
+          <w:sz w:val="24"/>
+          <w:szCs w:val="24"/>
+        </w:rPr>
+      </w:pPr>
+      <w:r>
+        <w:rPr>
+          <w:rFonts w:ascii="Times New Roman" w:hAnsi="Times New Roman" w:cs="Times New Roman"/>
+          <w:sz w:val="24"/>
+          <w:szCs w:val="24"/>
+        </w:rPr>
+        <w:t>Implementation of A*, start search at depot.</w:t>
       </w:r>
     </w:p>
     <w:p>
@@ -9839,9 +9027,1281 @@
           <w:szCs w:val="24"/>
         </w:rPr>
       </w:pPr>
-    </w:p>
-    <w:p>
-      <w:pPr>
+      <w:r>
+        <w:rPr>
+          <w:rFonts w:ascii="Times New Roman" w:hAnsi="Times New Roman" w:cs="Times New Roman"/>
+          <w:sz w:val="24"/>
+          <w:szCs w:val="24"/>
+        </w:rPr>
+        <w:t># vehicles: 2</w:t>
+      </w:r>
+    </w:p>
+    <w:p>
+      <w:pPr>
+        <w:autoSpaceDE w:val="0"/>
+        <w:autoSpaceDN w:val="0"/>
+        <w:adjustRightInd w:val="0"/>
+        <w:spacing w:after="0" w:line="240" w:lineRule="auto"/>
+        <w:rPr>
+          <w:rFonts w:ascii="Times New Roman" w:hAnsi="Times New Roman" w:cs="Times New Roman"/>
+          <w:sz w:val="24"/>
+          <w:szCs w:val="24"/>
+        </w:rPr>
+      </w:pPr>
+      <w:r>
+        <w:rPr>
+          <w:rFonts w:ascii="Times New Roman" w:hAnsi="Times New Roman" w:cs="Times New Roman"/>
+          <w:sz w:val="24"/>
+          <w:szCs w:val="24"/>
+        </w:rPr>
+        <w:t>Customers per vehicle: 5</w:t>
+      </w:r>
+    </w:p>
+    <w:p>
+      <w:pPr>
+        <w:autoSpaceDE w:val="0"/>
+        <w:autoSpaceDN w:val="0"/>
+        <w:adjustRightInd w:val="0"/>
+        <w:spacing w:after="0" w:line="240" w:lineRule="auto"/>
+        <w:rPr>
+          <w:rFonts w:ascii="Times New Roman" w:hAnsi="Times New Roman" w:cs="Times New Roman"/>
+          <w:sz w:val="24"/>
+          <w:szCs w:val="24"/>
+        </w:rPr>
+      </w:pPr>
+      <w:r>
+        <w:rPr>
+          <w:rFonts w:ascii="Times New Roman" w:hAnsi="Times New Roman" w:cs="Times New Roman"/>
+          <w:sz w:val="24"/>
+          <w:szCs w:val="24"/>
+        </w:rPr>
+        <w:t>Start at Depot</w:t>
+      </w:r>
+    </w:p>
+    <w:p>
+      <w:pPr>
+        <w:autoSpaceDE w:val="0"/>
+        <w:autoSpaceDN w:val="0"/>
+        <w:adjustRightInd w:val="0"/>
+        <w:spacing w:after="0" w:line="240" w:lineRule="auto"/>
+        <w:rPr>
+          <w:rFonts w:ascii="Times New Roman" w:hAnsi="Times New Roman" w:cs="Times New Roman"/>
+          <w:sz w:val="24"/>
+          <w:szCs w:val="24"/>
+        </w:rPr>
+      </w:pPr>
+      <w:r>
+        <w:rPr>
+          <w:rFonts w:ascii="Times New Roman" w:hAnsi="Times New Roman" w:cs="Times New Roman"/>
+          <w:sz w:val="24"/>
+          <w:szCs w:val="24"/>
+        </w:rPr>
+        <w:tab/>
+        <w:t>minDistance(0)</w:t>
+      </w:r>
+      <w:r>
+        <w:rPr>
+          <w:rFonts w:ascii="Times New Roman" w:hAnsi="Times New Roman" w:cs="Times New Roman"/>
+          <w:sz w:val="24"/>
+          <w:szCs w:val="24"/>
+        </w:rPr>
+        <w:tab/>
+        <w:t>OPEN: [1, 2, 3, 4, 5, 6, 7, 8, 9, 10]</w:t>
+      </w:r>
+    </w:p>
+    <w:p>
+      <w:pPr>
+        <w:autoSpaceDE w:val="0"/>
+        <w:autoSpaceDN w:val="0"/>
+        <w:adjustRightInd w:val="0"/>
+        <w:spacing w:after="0" w:line="240" w:lineRule="auto"/>
+        <w:rPr>
+          <w:rFonts w:ascii="Times New Roman" w:hAnsi="Times New Roman" w:cs="Times New Roman"/>
+          <w:sz w:val="24"/>
+          <w:szCs w:val="24"/>
+        </w:rPr>
+      </w:pPr>
+      <w:r>
+        <w:rPr>
+          <w:rFonts w:ascii="Times New Roman" w:hAnsi="Times New Roman" w:cs="Times New Roman"/>
+          <w:sz w:val="24"/>
+          <w:szCs w:val="24"/>
+        </w:rPr>
+        <w:tab/>
+      </w:r>
+      <w:r>
+        <w:rPr>
+          <w:rFonts w:ascii="Times New Roman" w:hAnsi="Times New Roman" w:cs="Times New Roman"/>
+          <w:sz w:val="24"/>
+          <w:szCs w:val="24"/>
+        </w:rPr>
+        <w:tab/>
+        <w:t xml:space="preserve">returns </w:t>
+      </w:r>
+      <w:r>
+        <w:rPr>
+          <w:rFonts w:ascii="Times New Roman" w:hAnsi="Times New Roman" w:cs="Times New Roman"/>
+          <w:sz w:val="24"/>
+          <w:szCs w:val="24"/>
+        </w:rPr>
+        <w:t>9</w:t>
+      </w:r>
+    </w:p>
+    <w:p>
+      <w:pPr>
+        <w:autoSpaceDE w:val="0"/>
+        <w:autoSpaceDN w:val="0"/>
+        <w:adjustRightInd w:val="0"/>
+        <w:spacing w:after="0" w:line="240" w:lineRule="auto"/>
+        <w:rPr>
+          <w:rFonts w:ascii="Times New Roman" w:hAnsi="Times New Roman" w:cs="Times New Roman"/>
+          <w:sz w:val="24"/>
+          <w:szCs w:val="24"/>
+        </w:rPr>
+      </w:pPr>
+      <w:r>
+        <w:rPr>
+          <w:rFonts w:ascii="Times New Roman" w:hAnsi="Times New Roman" w:cs="Times New Roman"/>
+          <w:sz w:val="24"/>
+          <w:szCs w:val="24"/>
+        </w:rPr>
+        <w:tab/>
+        <w:t>vehicle1: [9]</w:t>
+      </w:r>
+    </w:p>
+    <w:p>
+      <w:pPr>
+        <w:autoSpaceDE w:val="0"/>
+        <w:autoSpaceDN w:val="0"/>
+        <w:adjustRightInd w:val="0"/>
+        <w:spacing w:after="0" w:line="240" w:lineRule="auto"/>
+        <w:rPr>
+          <w:rFonts w:ascii="Times New Roman" w:hAnsi="Times New Roman" w:cs="Times New Roman"/>
+          <w:sz w:val="24"/>
+          <w:szCs w:val="24"/>
+        </w:rPr>
+      </w:pPr>
+      <w:r>
+        <w:rPr>
+          <w:rFonts w:ascii="Times New Roman" w:hAnsi="Times New Roman" w:cs="Times New Roman"/>
+          <w:sz w:val="24"/>
+          <w:szCs w:val="24"/>
+        </w:rPr>
+        <w:tab/>
+        <w:t>minDistance(9)</w:t>
+      </w:r>
+      <w:r>
+        <w:rPr>
+          <w:rFonts w:ascii="Times New Roman" w:hAnsi="Times New Roman" w:cs="Times New Roman"/>
+          <w:sz w:val="24"/>
+          <w:szCs w:val="24"/>
+        </w:rPr>
+        <w:tab/>
+      </w:r>
+      <w:r>
+        <w:rPr>
+          <w:rFonts w:ascii="Times New Roman" w:hAnsi="Times New Roman" w:cs="Times New Roman"/>
+          <w:sz w:val="24"/>
+          <w:szCs w:val="24"/>
+        </w:rPr>
+        <w:t>OPEN: [1, 2, 3, 4, 5, 6, 7, 8, 10]</w:t>
+      </w:r>
+    </w:p>
+    <w:p>
+      <w:pPr>
+        <w:autoSpaceDE w:val="0"/>
+        <w:autoSpaceDN w:val="0"/>
+        <w:adjustRightInd w:val="0"/>
+        <w:spacing w:after="0" w:line="240" w:lineRule="auto"/>
+        <w:rPr>
+          <w:rFonts w:ascii="Times New Roman" w:hAnsi="Times New Roman" w:cs="Times New Roman"/>
+          <w:sz w:val="24"/>
+          <w:szCs w:val="24"/>
+        </w:rPr>
+      </w:pPr>
+      <w:r>
+        <w:rPr>
+          <w:rFonts w:ascii="Times New Roman" w:hAnsi="Times New Roman" w:cs="Times New Roman"/>
+          <w:sz w:val="24"/>
+          <w:szCs w:val="24"/>
+        </w:rPr>
+        <w:tab/>
+      </w:r>
+      <w:r>
+        <w:rPr>
+          <w:rFonts w:ascii="Times New Roman" w:hAnsi="Times New Roman" w:cs="Times New Roman"/>
+          <w:sz w:val="24"/>
+          <w:szCs w:val="24"/>
+        </w:rPr>
+        <w:tab/>
+        <w:t xml:space="preserve">returns </w:t>
+      </w:r>
+      <w:r>
+        <w:rPr>
+          <w:rFonts w:ascii="Times New Roman" w:hAnsi="Times New Roman" w:cs="Times New Roman"/>
+          <w:sz w:val="24"/>
+          <w:szCs w:val="24"/>
+        </w:rPr>
+        <w:t>10</w:t>
+      </w:r>
+    </w:p>
+    <w:p>
+      <w:pPr>
+        <w:autoSpaceDE w:val="0"/>
+        <w:autoSpaceDN w:val="0"/>
+        <w:adjustRightInd w:val="0"/>
+        <w:spacing w:after="0" w:line="240" w:lineRule="auto"/>
+        <w:rPr>
+          <w:rFonts w:ascii="Times New Roman" w:hAnsi="Times New Roman" w:cs="Times New Roman"/>
+          <w:sz w:val="24"/>
+          <w:szCs w:val="24"/>
+        </w:rPr>
+      </w:pPr>
+      <w:r>
+        <w:rPr>
+          <w:rFonts w:ascii="Times New Roman" w:hAnsi="Times New Roman" w:cs="Times New Roman"/>
+          <w:sz w:val="24"/>
+          <w:szCs w:val="24"/>
+        </w:rPr>
+        <w:tab/>
+        <w:t xml:space="preserve">vehicle1: </w:t>
+      </w:r>
+      <w:r>
+        <w:rPr>
+          <w:rFonts w:ascii="Times New Roman" w:hAnsi="Times New Roman" w:cs="Times New Roman"/>
+          <w:sz w:val="24"/>
+          <w:szCs w:val="24"/>
+        </w:rPr>
+        <w:t>[9, 10]</w:t>
+      </w:r>
+    </w:p>
+    <w:p>
+      <w:pPr>
+        <w:autoSpaceDE w:val="0"/>
+        <w:autoSpaceDN w:val="0"/>
+        <w:adjustRightInd w:val="0"/>
+        <w:spacing w:after="0" w:line="240" w:lineRule="auto"/>
+        <w:rPr>
+          <w:rFonts w:ascii="Times New Roman" w:hAnsi="Times New Roman" w:cs="Times New Roman"/>
+          <w:sz w:val="24"/>
+          <w:szCs w:val="24"/>
+        </w:rPr>
+      </w:pPr>
+      <w:r>
+        <w:rPr>
+          <w:rFonts w:ascii="Times New Roman" w:hAnsi="Times New Roman" w:cs="Times New Roman"/>
+          <w:sz w:val="24"/>
+          <w:szCs w:val="24"/>
+        </w:rPr>
+        <w:tab/>
+        <w:t>minDistance(</w:t>
+      </w:r>
+      <w:r>
+        <w:rPr>
+          <w:rFonts w:ascii="Times New Roman" w:hAnsi="Times New Roman" w:cs="Times New Roman"/>
+          <w:sz w:val="24"/>
+          <w:szCs w:val="24"/>
+        </w:rPr>
+        <w:t>10)</w:t>
+      </w:r>
+      <w:r>
+        <w:rPr>
+          <w:rFonts w:ascii="Times New Roman" w:hAnsi="Times New Roman" w:cs="Times New Roman"/>
+          <w:sz w:val="24"/>
+          <w:szCs w:val="24"/>
+        </w:rPr>
+        <w:tab/>
+      </w:r>
+      <w:r>
+        <w:rPr>
+          <w:rFonts w:ascii="Times New Roman" w:hAnsi="Times New Roman" w:cs="Times New Roman"/>
+          <w:sz w:val="24"/>
+          <w:szCs w:val="24"/>
+        </w:rPr>
+        <w:t>OPEN: [1, 2, 3, 4, 5, 6, 7, 8]</w:t>
+      </w:r>
+    </w:p>
+    <w:p>
+      <w:pPr>
+        <w:autoSpaceDE w:val="0"/>
+        <w:autoSpaceDN w:val="0"/>
+        <w:adjustRightInd w:val="0"/>
+        <w:spacing w:after="0" w:line="240" w:lineRule="auto"/>
+        <w:rPr>
+          <w:rFonts w:ascii="Times New Roman" w:hAnsi="Times New Roman" w:cs="Times New Roman"/>
+          <w:sz w:val="24"/>
+          <w:szCs w:val="24"/>
+        </w:rPr>
+      </w:pPr>
+      <w:r>
+        <w:rPr>
+          <w:rFonts w:ascii="Times New Roman" w:hAnsi="Times New Roman" w:cs="Times New Roman"/>
+          <w:sz w:val="24"/>
+          <w:szCs w:val="24"/>
+        </w:rPr>
+        <w:tab/>
+      </w:r>
+      <w:r>
+        <w:rPr>
+          <w:rFonts w:ascii="Times New Roman" w:hAnsi="Times New Roman" w:cs="Times New Roman"/>
+          <w:sz w:val="24"/>
+          <w:szCs w:val="24"/>
+        </w:rPr>
+        <w:tab/>
+        <w:t>returns 2</w:t>
+      </w:r>
+    </w:p>
+    <w:p>
+      <w:pPr>
+        <w:autoSpaceDE w:val="0"/>
+        <w:autoSpaceDN w:val="0"/>
+        <w:adjustRightInd w:val="0"/>
+        <w:spacing w:after="0" w:line="240" w:lineRule="auto"/>
+        <w:rPr>
+          <w:rFonts w:ascii="Times New Roman" w:hAnsi="Times New Roman" w:cs="Times New Roman"/>
+          <w:sz w:val="24"/>
+          <w:szCs w:val="24"/>
+        </w:rPr>
+      </w:pPr>
+      <w:r>
+        <w:rPr>
+          <w:rFonts w:ascii="Times New Roman" w:hAnsi="Times New Roman" w:cs="Times New Roman"/>
+          <w:sz w:val="24"/>
+          <w:szCs w:val="24"/>
+        </w:rPr>
+        <w:tab/>
+        <w:t>vehicle1: [9, 10, 2]</w:t>
+      </w:r>
+    </w:p>
+    <w:p>
+      <w:pPr>
+        <w:autoSpaceDE w:val="0"/>
+        <w:autoSpaceDN w:val="0"/>
+        <w:adjustRightInd w:val="0"/>
+        <w:spacing w:after="0" w:line="240" w:lineRule="auto"/>
+        <w:rPr>
+          <w:rFonts w:ascii="Times New Roman" w:hAnsi="Times New Roman" w:cs="Times New Roman"/>
+          <w:sz w:val="24"/>
+          <w:szCs w:val="24"/>
+        </w:rPr>
+      </w:pPr>
+      <w:r>
+        <w:rPr>
+          <w:rFonts w:ascii="Times New Roman" w:hAnsi="Times New Roman" w:cs="Times New Roman"/>
+          <w:sz w:val="24"/>
+          <w:szCs w:val="24"/>
+        </w:rPr>
+        <w:tab/>
+        <w:t>minDistance(2)</w:t>
+      </w:r>
+      <w:r>
+        <w:rPr>
+          <w:rFonts w:ascii="Times New Roman" w:hAnsi="Times New Roman" w:cs="Times New Roman"/>
+          <w:sz w:val="24"/>
+          <w:szCs w:val="24"/>
+        </w:rPr>
+        <w:tab/>
+      </w:r>
+      <w:r>
+        <w:rPr>
+          <w:rFonts w:ascii="Times New Roman" w:hAnsi="Times New Roman" w:cs="Times New Roman"/>
+          <w:sz w:val="24"/>
+          <w:szCs w:val="24"/>
+        </w:rPr>
+        <w:t>OPEN: [1, 3, 4, 5, 6, 7, 8]</w:t>
+      </w:r>
+    </w:p>
+    <w:p>
+      <w:pPr>
+        <w:autoSpaceDE w:val="0"/>
+        <w:autoSpaceDN w:val="0"/>
+        <w:adjustRightInd w:val="0"/>
+        <w:spacing w:after="0" w:line="240" w:lineRule="auto"/>
+        <w:rPr>
+          <w:rFonts w:ascii="Times New Roman" w:hAnsi="Times New Roman" w:cs="Times New Roman"/>
+          <w:sz w:val="24"/>
+          <w:szCs w:val="24"/>
+        </w:rPr>
+      </w:pPr>
+      <w:r>
+        <w:rPr>
+          <w:rFonts w:ascii="Times New Roman" w:hAnsi="Times New Roman" w:cs="Times New Roman"/>
+          <w:sz w:val="24"/>
+          <w:szCs w:val="24"/>
+        </w:rPr>
+        <w:tab/>
+      </w:r>
+      <w:r>
+        <w:rPr>
+          <w:rFonts w:ascii="Times New Roman" w:hAnsi="Times New Roman" w:cs="Times New Roman"/>
+          <w:sz w:val="24"/>
+          <w:szCs w:val="24"/>
+        </w:rPr>
+        <w:tab/>
+        <w:t>returns 6</w:t>
+      </w:r>
+    </w:p>
+    <w:p>
+      <w:pPr>
+        <w:autoSpaceDE w:val="0"/>
+        <w:autoSpaceDN w:val="0"/>
+        <w:adjustRightInd w:val="0"/>
+        <w:spacing w:after="0" w:line="240" w:lineRule="auto"/>
+        <w:rPr>
+          <w:rFonts w:ascii="Times New Roman" w:hAnsi="Times New Roman" w:cs="Times New Roman"/>
+          <w:sz w:val="24"/>
+          <w:szCs w:val="24"/>
+        </w:rPr>
+      </w:pPr>
+      <w:r>
+        <w:rPr>
+          <w:rFonts w:ascii="Times New Roman" w:hAnsi="Times New Roman" w:cs="Times New Roman"/>
+          <w:sz w:val="24"/>
+          <w:szCs w:val="24"/>
+        </w:rPr>
+        <w:tab/>
+        <w:t>vehicle1: [9, 10, 2, 6]</w:t>
+      </w:r>
+    </w:p>
+    <w:p>
+      <w:pPr>
+        <w:autoSpaceDE w:val="0"/>
+        <w:autoSpaceDN w:val="0"/>
+        <w:adjustRightInd w:val="0"/>
+        <w:spacing w:after="0" w:line="240" w:lineRule="auto"/>
+        <w:rPr>
+          <w:rFonts w:ascii="Times New Roman" w:hAnsi="Times New Roman" w:cs="Times New Roman"/>
+          <w:sz w:val="24"/>
+          <w:szCs w:val="24"/>
+        </w:rPr>
+      </w:pPr>
+      <w:r>
+        <w:rPr>
+          <w:rFonts w:ascii="Times New Roman" w:hAnsi="Times New Roman" w:cs="Times New Roman"/>
+          <w:sz w:val="24"/>
+          <w:szCs w:val="24"/>
+        </w:rPr>
+        <w:tab/>
+        <w:t>minDistance(6)</w:t>
+      </w:r>
+      <w:r>
+        <w:rPr>
+          <w:rFonts w:ascii="Times New Roman" w:hAnsi="Times New Roman" w:cs="Times New Roman"/>
+          <w:sz w:val="24"/>
+          <w:szCs w:val="24"/>
+        </w:rPr>
+        <w:tab/>
+      </w:r>
+      <w:r>
+        <w:rPr>
+          <w:rFonts w:ascii="Times New Roman" w:hAnsi="Times New Roman" w:cs="Times New Roman"/>
+          <w:sz w:val="24"/>
+          <w:szCs w:val="24"/>
+        </w:rPr>
+        <w:t>OPEN: [1, 3, 4, 5</w:t>
+      </w:r>
+      <w:r>
+        <w:rPr>
+          <w:rFonts w:ascii="Times New Roman" w:hAnsi="Times New Roman" w:cs="Times New Roman"/>
+          <w:sz w:val="24"/>
+          <w:szCs w:val="24"/>
+        </w:rPr>
+        <w:t>,</w:t>
+      </w:r>
+      <w:r>
+        <w:rPr>
+          <w:rFonts w:ascii="Times New Roman" w:hAnsi="Times New Roman" w:cs="Times New Roman"/>
+          <w:sz w:val="24"/>
+          <w:szCs w:val="24"/>
+        </w:rPr>
+        <w:t xml:space="preserve"> 7, 8]</w:t>
+      </w:r>
+    </w:p>
+    <w:p>
+      <w:pPr>
+        <w:autoSpaceDE w:val="0"/>
+        <w:autoSpaceDN w:val="0"/>
+        <w:adjustRightInd w:val="0"/>
+        <w:spacing w:after="0" w:line="240" w:lineRule="auto"/>
+        <w:rPr>
+          <w:rFonts w:ascii="Times New Roman" w:hAnsi="Times New Roman" w:cs="Times New Roman"/>
+          <w:sz w:val="24"/>
+          <w:szCs w:val="24"/>
+        </w:rPr>
+      </w:pPr>
+      <w:r>
+        <w:rPr>
+          <w:rFonts w:ascii="Times New Roman" w:hAnsi="Times New Roman" w:cs="Times New Roman"/>
+          <w:sz w:val="24"/>
+          <w:szCs w:val="24"/>
+        </w:rPr>
+        <w:tab/>
+      </w:r>
+      <w:r>
+        <w:rPr>
+          <w:rFonts w:ascii="Times New Roman" w:hAnsi="Times New Roman" w:cs="Times New Roman"/>
+          <w:sz w:val="24"/>
+          <w:szCs w:val="24"/>
+        </w:rPr>
+        <w:tab/>
+        <w:t>returns 8</w:t>
+      </w:r>
+    </w:p>
+    <w:p>
+      <w:pPr>
+        <w:autoSpaceDE w:val="0"/>
+        <w:autoSpaceDN w:val="0"/>
+        <w:adjustRightInd w:val="0"/>
+        <w:spacing w:after="0" w:line="240" w:lineRule="auto"/>
+        <w:rPr>
+          <w:rFonts w:ascii="Times New Roman" w:hAnsi="Times New Roman" w:cs="Times New Roman"/>
+          <w:sz w:val="24"/>
+          <w:szCs w:val="24"/>
+        </w:rPr>
+      </w:pPr>
+      <w:r>
+        <w:rPr>
+          <w:rFonts w:ascii="Times New Roman" w:hAnsi="Times New Roman" w:cs="Times New Roman"/>
+          <w:sz w:val="24"/>
+          <w:szCs w:val="24"/>
+        </w:rPr>
+        <w:tab/>
+        <w:t>vehicle1:[9, 10, 2, 6, 8]</w:t>
+      </w:r>
+    </w:p>
+    <w:p>
+      <w:pPr>
+        <w:autoSpaceDE w:val="0"/>
+        <w:autoSpaceDN w:val="0"/>
+        <w:adjustRightInd w:val="0"/>
+        <w:spacing w:after="0" w:line="240" w:lineRule="auto"/>
+        <w:rPr>
+          <w:rFonts w:ascii="Times New Roman" w:hAnsi="Times New Roman" w:cs="Times New Roman"/>
+          <w:sz w:val="24"/>
+          <w:szCs w:val="24"/>
+        </w:rPr>
+      </w:pPr>
+      <w:r>
+        <w:rPr>
+          <w:rFonts w:ascii="Times New Roman" w:hAnsi="Times New Roman" w:cs="Times New Roman"/>
+          <w:sz w:val="24"/>
+          <w:szCs w:val="24"/>
+        </w:rPr>
+        <w:tab/>
+        <w:t>route complete, add return to depot</w:t>
+      </w:r>
+    </w:p>
+    <w:p>
+      <w:pPr>
+        <w:autoSpaceDE w:val="0"/>
+        <w:autoSpaceDN w:val="0"/>
+        <w:adjustRightInd w:val="0"/>
+        <w:spacing w:after="0" w:line="240" w:lineRule="auto"/>
+        <w:rPr>
+          <w:rFonts w:ascii="Times New Roman" w:hAnsi="Times New Roman" w:cs="Times New Roman"/>
+          <w:sz w:val="24"/>
+          <w:szCs w:val="24"/>
+        </w:rPr>
+      </w:pPr>
+      <w:r>
+        <w:rPr>
+          <w:rFonts w:ascii="Times New Roman" w:hAnsi="Times New Roman" w:cs="Times New Roman"/>
+          <w:sz w:val="24"/>
+          <w:szCs w:val="24"/>
+        </w:rPr>
+        <w:tab/>
+        <w:t>vehicle1:[9, 10, 2, 6, 8, 0]</w:t>
+      </w:r>
+    </w:p>
+    <w:p>
+      <w:pPr>
+        <w:autoSpaceDE w:val="0"/>
+        <w:autoSpaceDN w:val="0"/>
+        <w:adjustRightInd w:val="0"/>
+        <w:spacing w:after="0" w:line="240" w:lineRule="auto"/>
+        <w:rPr>
+          <w:rFonts w:ascii="Times New Roman" w:hAnsi="Times New Roman" w:cs="Times New Roman"/>
+          <w:sz w:val="24"/>
+          <w:szCs w:val="24"/>
+        </w:rPr>
+      </w:pPr>
+      <w:r>
+        <w:rPr>
+          <w:rFonts w:ascii="Times New Roman" w:hAnsi="Times New Roman" w:cs="Times New Roman"/>
+          <w:sz w:val="24"/>
+          <w:szCs w:val="24"/>
+        </w:rPr>
+        <w:t>Repeat for vehicle2.</w:t>
+      </w:r>
+    </w:p>
+    <w:p>
+      <w:pPr>
+        <w:autoSpaceDE w:val="0"/>
+        <w:autoSpaceDN w:val="0"/>
+        <w:adjustRightInd w:val="0"/>
+        <w:spacing w:after="0" w:line="240" w:lineRule="auto"/>
+        <w:rPr>
+          <w:rFonts w:ascii="Times New Roman" w:hAnsi="Times New Roman" w:cs="Times New Roman"/>
+          <w:sz w:val="24"/>
+          <w:szCs w:val="24"/>
+        </w:rPr>
+      </w:pPr>
+      <w:r>
+        <w:rPr>
+          <w:rFonts w:ascii="Times New Roman" w:hAnsi="Times New Roman" w:cs="Times New Roman"/>
+          <w:sz w:val="24"/>
+          <w:szCs w:val="24"/>
+        </w:rPr>
+        <w:lastRenderedPageBreak/>
+        <w:tab/>
+        <w:t>minDistance(0)</w:t>
+      </w:r>
+      <w:r>
+        <w:rPr>
+          <w:rFonts w:ascii="Times New Roman" w:hAnsi="Times New Roman" w:cs="Times New Roman"/>
+          <w:sz w:val="24"/>
+          <w:szCs w:val="24"/>
+        </w:rPr>
+        <w:tab/>
+      </w:r>
+      <w:r>
+        <w:rPr>
+          <w:rFonts w:ascii="Times New Roman" w:hAnsi="Times New Roman" w:cs="Times New Roman"/>
+          <w:sz w:val="24"/>
+          <w:szCs w:val="24"/>
+        </w:rPr>
+        <w:t>OPEN: [1, 3, 4, 5,</w:t>
+      </w:r>
+      <w:r>
+        <w:rPr>
+          <w:rFonts w:ascii="Times New Roman" w:hAnsi="Times New Roman" w:cs="Times New Roman"/>
+          <w:sz w:val="24"/>
+          <w:szCs w:val="24"/>
+        </w:rPr>
+        <w:t xml:space="preserve"> 7</w:t>
+      </w:r>
+      <w:r>
+        <w:rPr>
+          <w:rFonts w:ascii="Times New Roman" w:hAnsi="Times New Roman" w:cs="Times New Roman"/>
+          <w:sz w:val="24"/>
+          <w:szCs w:val="24"/>
+        </w:rPr>
+        <w:t>]</w:t>
+      </w:r>
+    </w:p>
+    <w:p>
+      <w:pPr>
+        <w:autoSpaceDE w:val="0"/>
+        <w:autoSpaceDN w:val="0"/>
+        <w:adjustRightInd w:val="0"/>
+        <w:spacing w:after="0" w:line="240" w:lineRule="auto"/>
+        <w:rPr>
+          <w:rFonts w:ascii="Times New Roman" w:hAnsi="Times New Roman" w:cs="Times New Roman"/>
+          <w:sz w:val="24"/>
+          <w:szCs w:val="24"/>
+        </w:rPr>
+      </w:pPr>
+      <w:r>
+        <w:rPr>
+          <w:rFonts w:ascii="Times New Roman" w:hAnsi="Times New Roman" w:cs="Times New Roman"/>
+          <w:sz w:val="24"/>
+          <w:szCs w:val="24"/>
+        </w:rPr>
+        <w:tab/>
+      </w:r>
+      <w:r>
+        <w:rPr>
+          <w:rFonts w:ascii="Times New Roman" w:hAnsi="Times New Roman" w:cs="Times New Roman"/>
+          <w:sz w:val="24"/>
+          <w:szCs w:val="24"/>
+        </w:rPr>
+        <w:tab/>
+        <w:t>returns 7</w:t>
+      </w:r>
+    </w:p>
+    <w:p>
+      <w:pPr>
+        <w:autoSpaceDE w:val="0"/>
+        <w:autoSpaceDN w:val="0"/>
+        <w:adjustRightInd w:val="0"/>
+        <w:spacing w:after="0" w:line="240" w:lineRule="auto"/>
+        <w:rPr>
+          <w:rFonts w:ascii="Times New Roman" w:hAnsi="Times New Roman" w:cs="Times New Roman"/>
+          <w:sz w:val="24"/>
+          <w:szCs w:val="24"/>
+        </w:rPr>
+      </w:pPr>
+      <w:r>
+        <w:rPr>
+          <w:rFonts w:ascii="Times New Roman" w:hAnsi="Times New Roman" w:cs="Times New Roman"/>
+          <w:sz w:val="24"/>
+          <w:szCs w:val="24"/>
+        </w:rPr>
+        <w:tab/>
+        <w:t>vehicle2: [7]</w:t>
+      </w:r>
+    </w:p>
+    <w:p>
+      <w:pPr>
+        <w:autoSpaceDE w:val="0"/>
+        <w:autoSpaceDN w:val="0"/>
+        <w:adjustRightInd w:val="0"/>
+        <w:spacing w:after="0" w:line="240" w:lineRule="auto"/>
+        <w:rPr>
+          <w:rFonts w:ascii="Times New Roman" w:hAnsi="Times New Roman" w:cs="Times New Roman"/>
+          <w:sz w:val="24"/>
+          <w:szCs w:val="24"/>
+        </w:rPr>
+      </w:pPr>
+      <w:r>
+        <w:rPr>
+          <w:rFonts w:ascii="Times New Roman" w:hAnsi="Times New Roman" w:cs="Times New Roman"/>
+          <w:sz w:val="24"/>
+          <w:szCs w:val="24"/>
+        </w:rPr>
+        <w:tab/>
+        <w:t>minDistance(7)</w:t>
+      </w:r>
+      <w:r>
+        <w:rPr>
+          <w:rFonts w:ascii="Times New Roman" w:hAnsi="Times New Roman" w:cs="Times New Roman"/>
+          <w:sz w:val="24"/>
+          <w:szCs w:val="24"/>
+        </w:rPr>
+        <w:tab/>
+      </w:r>
+      <w:r>
+        <w:rPr>
+          <w:rFonts w:ascii="Times New Roman" w:hAnsi="Times New Roman" w:cs="Times New Roman"/>
+          <w:sz w:val="24"/>
+          <w:szCs w:val="24"/>
+        </w:rPr>
+        <w:t>OPEN: [1, 3, 4, 5]</w:t>
+      </w:r>
+    </w:p>
+    <w:p>
+      <w:pPr>
+        <w:autoSpaceDE w:val="0"/>
+        <w:autoSpaceDN w:val="0"/>
+        <w:adjustRightInd w:val="0"/>
+        <w:spacing w:after="0" w:line="240" w:lineRule="auto"/>
+        <w:rPr>
+          <w:rFonts w:ascii="Times New Roman" w:hAnsi="Times New Roman" w:cs="Times New Roman"/>
+          <w:sz w:val="24"/>
+          <w:szCs w:val="24"/>
+        </w:rPr>
+      </w:pPr>
+      <w:r>
+        <w:rPr>
+          <w:rFonts w:ascii="Times New Roman" w:hAnsi="Times New Roman" w:cs="Times New Roman"/>
+          <w:sz w:val="24"/>
+          <w:szCs w:val="24"/>
+        </w:rPr>
+        <w:tab/>
+      </w:r>
+      <w:r>
+        <w:rPr>
+          <w:rFonts w:ascii="Times New Roman" w:hAnsi="Times New Roman" w:cs="Times New Roman"/>
+          <w:sz w:val="24"/>
+          <w:szCs w:val="24"/>
+        </w:rPr>
+        <w:tab/>
+        <w:t>returns 5</w:t>
+      </w:r>
+    </w:p>
+    <w:p>
+      <w:pPr>
+        <w:autoSpaceDE w:val="0"/>
+        <w:autoSpaceDN w:val="0"/>
+        <w:adjustRightInd w:val="0"/>
+        <w:spacing w:after="0" w:line="240" w:lineRule="auto"/>
+        <w:rPr>
+          <w:rFonts w:ascii="Times New Roman" w:hAnsi="Times New Roman" w:cs="Times New Roman"/>
+          <w:sz w:val="24"/>
+          <w:szCs w:val="24"/>
+        </w:rPr>
+      </w:pPr>
+      <w:r>
+        <w:rPr>
+          <w:rFonts w:ascii="Times New Roman" w:hAnsi="Times New Roman" w:cs="Times New Roman"/>
+          <w:sz w:val="24"/>
+          <w:szCs w:val="24"/>
+        </w:rPr>
+        <w:tab/>
+        <w:t>vehicle2: [7, 5]</w:t>
+      </w:r>
+    </w:p>
+    <w:p>
+      <w:pPr>
+        <w:autoSpaceDE w:val="0"/>
+        <w:autoSpaceDN w:val="0"/>
+        <w:adjustRightInd w:val="0"/>
+        <w:spacing w:after="0" w:line="240" w:lineRule="auto"/>
+        <w:rPr>
+          <w:rFonts w:ascii="Times New Roman" w:hAnsi="Times New Roman" w:cs="Times New Roman"/>
+          <w:sz w:val="24"/>
+          <w:szCs w:val="24"/>
+        </w:rPr>
+      </w:pPr>
+      <w:r>
+        <w:rPr>
+          <w:rFonts w:ascii="Times New Roman" w:hAnsi="Times New Roman" w:cs="Times New Roman"/>
+          <w:sz w:val="24"/>
+          <w:szCs w:val="24"/>
+        </w:rPr>
+        <w:tab/>
+        <w:t>minDistance(5)</w:t>
+      </w:r>
+      <w:r>
+        <w:rPr>
+          <w:rFonts w:ascii="Times New Roman" w:hAnsi="Times New Roman" w:cs="Times New Roman"/>
+          <w:sz w:val="24"/>
+          <w:szCs w:val="24"/>
+        </w:rPr>
+        <w:tab/>
+      </w:r>
+      <w:r>
+        <w:rPr>
+          <w:rFonts w:ascii="Times New Roman" w:hAnsi="Times New Roman" w:cs="Times New Roman"/>
+          <w:sz w:val="24"/>
+          <w:szCs w:val="24"/>
+        </w:rPr>
+        <w:t>OPEN: [1, 3, 4</w:t>
+      </w:r>
+      <w:r>
+        <w:rPr>
+          <w:rFonts w:ascii="Times New Roman" w:hAnsi="Times New Roman" w:cs="Times New Roman"/>
+          <w:sz w:val="24"/>
+          <w:szCs w:val="24"/>
+        </w:rPr>
+        <w:t>]</w:t>
+      </w:r>
+    </w:p>
+    <w:p>
+      <w:pPr>
+        <w:autoSpaceDE w:val="0"/>
+        <w:autoSpaceDN w:val="0"/>
+        <w:adjustRightInd w:val="0"/>
+        <w:spacing w:after="0" w:line="240" w:lineRule="auto"/>
+        <w:rPr>
+          <w:rFonts w:ascii="Times New Roman" w:hAnsi="Times New Roman" w:cs="Times New Roman"/>
+          <w:sz w:val="24"/>
+          <w:szCs w:val="24"/>
+        </w:rPr>
+      </w:pPr>
+      <w:r>
+        <w:rPr>
+          <w:rFonts w:ascii="Times New Roman" w:hAnsi="Times New Roman" w:cs="Times New Roman"/>
+          <w:sz w:val="24"/>
+          <w:szCs w:val="24"/>
+        </w:rPr>
+        <w:tab/>
+      </w:r>
+      <w:r>
+        <w:rPr>
+          <w:rFonts w:ascii="Times New Roman" w:hAnsi="Times New Roman" w:cs="Times New Roman"/>
+          <w:sz w:val="24"/>
+          <w:szCs w:val="24"/>
+        </w:rPr>
+        <w:tab/>
+        <w:t>returns 1</w:t>
+      </w:r>
+    </w:p>
+    <w:p>
+      <w:pPr>
+        <w:autoSpaceDE w:val="0"/>
+        <w:autoSpaceDN w:val="0"/>
+        <w:adjustRightInd w:val="0"/>
+        <w:spacing w:after="0" w:line="240" w:lineRule="auto"/>
+        <w:rPr>
+          <w:rFonts w:ascii="Times New Roman" w:hAnsi="Times New Roman" w:cs="Times New Roman"/>
+          <w:sz w:val="24"/>
+          <w:szCs w:val="24"/>
+        </w:rPr>
+      </w:pPr>
+      <w:r>
+        <w:rPr>
+          <w:rFonts w:ascii="Times New Roman" w:hAnsi="Times New Roman" w:cs="Times New Roman"/>
+          <w:sz w:val="24"/>
+          <w:szCs w:val="24"/>
+        </w:rPr>
+        <w:tab/>
+        <w:t>vehicle2: [7, 5, 1]</w:t>
+      </w:r>
+    </w:p>
+    <w:p>
+      <w:pPr>
+        <w:autoSpaceDE w:val="0"/>
+        <w:autoSpaceDN w:val="0"/>
+        <w:adjustRightInd w:val="0"/>
+        <w:spacing w:after="0" w:line="240" w:lineRule="auto"/>
+        <w:rPr>
+          <w:rFonts w:ascii="Times New Roman" w:hAnsi="Times New Roman" w:cs="Times New Roman"/>
+          <w:sz w:val="24"/>
+          <w:szCs w:val="24"/>
+        </w:rPr>
+      </w:pPr>
+      <w:r>
+        <w:rPr>
+          <w:rFonts w:ascii="Times New Roman" w:hAnsi="Times New Roman" w:cs="Times New Roman"/>
+          <w:sz w:val="24"/>
+          <w:szCs w:val="24"/>
+        </w:rPr>
+        <w:tab/>
+        <w:t>minDistance(1)</w:t>
+      </w:r>
+      <w:r>
+        <w:rPr>
+          <w:rFonts w:ascii="Times New Roman" w:hAnsi="Times New Roman" w:cs="Times New Roman"/>
+          <w:sz w:val="24"/>
+          <w:szCs w:val="24"/>
+        </w:rPr>
+        <w:tab/>
+      </w:r>
+      <w:r>
+        <w:rPr>
+          <w:rFonts w:ascii="Times New Roman" w:hAnsi="Times New Roman" w:cs="Times New Roman"/>
+          <w:sz w:val="24"/>
+          <w:szCs w:val="24"/>
+        </w:rPr>
+        <w:t>OPEN: [</w:t>
+      </w:r>
+      <w:r>
+        <w:rPr>
+          <w:rFonts w:ascii="Times New Roman" w:hAnsi="Times New Roman" w:cs="Times New Roman"/>
+          <w:sz w:val="24"/>
+          <w:szCs w:val="24"/>
+        </w:rPr>
+        <w:t>3, 4]</w:t>
+      </w:r>
+    </w:p>
+    <w:p>
+      <w:pPr>
+        <w:autoSpaceDE w:val="0"/>
+        <w:autoSpaceDN w:val="0"/>
+        <w:adjustRightInd w:val="0"/>
+        <w:spacing w:after="0" w:line="240" w:lineRule="auto"/>
+        <w:rPr>
+          <w:rFonts w:ascii="Times New Roman" w:hAnsi="Times New Roman" w:cs="Times New Roman"/>
+          <w:sz w:val="24"/>
+          <w:szCs w:val="24"/>
+        </w:rPr>
+      </w:pPr>
+      <w:r>
+        <w:rPr>
+          <w:rFonts w:ascii="Times New Roman" w:hAnsi="Times New Roman" w:cs="Times New Roman"/>
+          <w:sz w:val="24"/>
+          <w:szCs w:val="24"/>
+        </w:rPr>
+        <w:tab/>
+      </w:r>
+      <w:r>
+        <w:rPr>
+          <w:rFonts w:ascii="Times New Roman" w:hAnsi="Times New Roman" w:cs="Times New Roman"/>
+          <w:sz w:val="24"/>
+          <w:szCs w:val="24"/>
+        </w:rPr>
+        <w:tab/>
+        <w:t>returns 4</w:t>
+      </w:r>
+    </w:p>
+    <w:p>
+      <w:pPr>
+        <w:autoSpaceDE w:val="0"/>
+        <w:autoSpaceDN w:val="0"/>
+        <w:adjustRightInd w:val="0"/>
+        <w:spacing w:after="0" w:line="240" w:lineRule="auto"/>
+        <w:rPr>
+          <w:rFonts w:ascii="Times New Roman" w:hAnsi="Times New Roman" w:cs="Times New Roman"/>
+          <w:sz w:val="24"/>
+          <w:szCs w:val="24"/>
+        </w:rPr>
+      </w:pPr>
+      <w:r>
+        <w:rPr>
+          <w:rFonts w:ascii="Times New Roman" w:hAnsi="Times New Roman" w:cs="Times New Roman"/>
+          <w:sz w:val="24"/>
+          <w:szCs w:val="24"/>
+        </w:rPr>
+        <w:tab/>
+        <w:t>vehicle2: [7, 5, 1, 4]</w:t>
+      </w:r>
+    </w:p>
+    <w:p>
+      <w:pPr>
+        <w:autoSpaceDE w:val="0"/>
+        <w:autoSpaceDN w:val="0"/>
+        <w:adjustRightInd w:val="0"/>
+        <w:spacing w:after="0" w:line="240" w:lineRule="auto"/>
+        <w:rPr>
+          <w:rFonts w:ascii="Times New Roman" w:hAnsi="Times New Roman" w:cs="Times New Roman"/>
+          <w:sz w:val="24"/>
+          <w:szCs w:val="24"/>
+        </w:rPr>
+      </w:pPr>
+      <w:r>
+        <w:rPr>
+          <w:rFonts w:ascii="Times New Roman" w:hAnsi="Times New Roman" w:cs="Times New Roman"/>
+          <w:sz w:val="24"/>
+          <w:szCs w:val="24"/>
+        </w:rPr>
+        <w:tab/>
+        <w:t>minDistance(4)</w:t>
+      </w:r>
+      <w:r>
+        <w:rPr>
+          <w:rFonts w:ascii="Times New Roman" w:hAnsi="Times New Roman" w:cs="Times New Roman"/>
+          <w:sz w:val="24"/>
+          <w:szCs w:val="24"/>
+        </w:rPr>
+        <w:tab/>
+      </w:r>
+      <w:r>
+        <w:rPr>
+          <w:rFonts w:ascii="Times New Roman" w:hAnsi="Times New Roman" w:cs="Times New Roman"/>
+          <w:sz w:val="24"/>
+          <w:szCs w:val="24"/>
+        </w:rPr>
+        <w:t>OPEN: [</w:t>
+      </w:r>
+      <w:r>
+        <w:rPr>
+          <w:rFonts w:ascii="Times New Roman" w:hAnsi="Times New Roman" w:cs="Times New Roman"/>
+          <w:sz w:val="24"/>
+          <w:szCs w:val="24"/>
+        </w:rPr>
+        <w:t>3]</w:t>
+      </w:r>
+    </w:p>
+    <w:p>
+      <w:pPr>
+        <w:autoSpaceDE w:val="0"/>
+        <w:autoSpaceDN w:val="0"/>
+        <w:adjustRightInd w:val="0"/>
+        <w:spacing w:after="0" w:line="240" w:lineRule="auto"/>
+        <w:rPr>
+          <w:rFonts w:ascii="Times New Roman" w:hAnsi="Times New Roman" w:cs="Times New Roman"/>
+          <w:sz w:val="24"/>
+          <w:szCs w:val="24"/>
+        </w:rPr>
+      </w:pPr>
+      <w:r>
+        <w:rPr>
+          <w:rFonts w:ascii="Times New Roman" w:hAnsi="Times New Roman" w:cs="Times New Roman"/>
+          <w:sz w:val="24"/>
+          <w:szCs w:val="24"/>
+        </w:rPr>
+        <w:tab/>
+      </w:r>
+      <w:r>
+        <w:rPr>
+          <w:rFonts w:ascii="Times New Roman" w:hAnsi="Times New Roman" w:cs="Times New Roman"/>
+          <w:sz w:val="24"/>
+          <w:szCs w:val="24"/>
+        </w:rPr>
+        <w:tab/>
+        <w:t>returns 3</w:t>
+      </w:r>
+    </w:p>
+    <w:p>
+      <w:pPr>
+        <w:autoSpaceDE w:val="0"/>
+        <w:autoSpaceDN w:val="0"/>
+        <w:adjustRightInd w:val="0"/>
+        <w:spacing w:after="0" w:line="240" w:lineRule="auto"/>
+        <w:rPr>
+          <w:rFonts w:ascii="Times New Roman" w:hAnsi="Times New Roman" w:cs="Times New Roman"/>
+          <w:sz w:val="24"/>
+          <w:szCs w:val="24"/>
+        </w:rPr>
+      </w:pPr>
+      <w:r>
+        <w:rPr>
+          <w:rFonts w:ascii="Times New Roman" w:hAnsi="Times New Roman" w:cs="Times New Roman"/>
+          <w:sz w:val="24"/>
+          <w:szCs w:val="24"/>
+        </w:rPr>
+        <w:tab/>
+        <w:t>vehicle2: [7, 5, 1, 4, 3]</w:t>
+      </w:r>
+    </w:p>
+    <w:p>
+      <w:pPr>
+        <w:autoSpaceDE w:val="0"/>
+        <w:autoSpaceDN w:val="0"/>
+        <w:adjustRightInd w:val="0"/>
+        <w:spacing w:after="0" w:line="240" w:lineRule="auto"/>
+        <w:rPr>
+          <w:rFonts w:ascii="Times New Roman" w:hAnsi="Times New Roman" w:cs="Times New Roman"/>
+          <w:sz w:val="24"/>
+          <w:szCs w:val="24"/>
+        </w:rPr>
+      </w:pPr>
+      <w:r>
+        <w:rPr>
+          <w:rFonts w:ascii="Times New Roman" w:hAnsi="Times New Roman" w:cs="Times New Roman"/>
+          <w:sz w:val="24"/>
+          <w:szCs w:val="24"/>
+        </w:rPr>
+        <w:tab/>
+        <w:t>route complete, add return to depot</w:t>
+      </w:r>
+    </w:p>
+    <w:p>
+      <w:pPr>
+        <w:autoSpaceDE w:val="0"/>
+        <w:autoSpaceDN w:val="0"/>
+        <w:adjustRightInd w:val="0"/>
+        <w:spacing w:after="0" w:line="240" w:lineRule="auto"/>
+        <w:rPr>
+          <w:rFonts w:ascii="Times New Roman" w:hAnsi="Times New Roman" w:cs="Times New Roman"/>
+          <w:sz w:val="24"/>
+          <w:szCs w:val="24"/>
+        </w:rPr>
+      </w:pPr>
+      <w:r>
+        <w:rPr>
+          <w:rFonts w:ascii="Times New Roman" w:hAnsi="Times New Roman" w:cs="Times New Roman"/>
+          <w:sz w:val="24"/>
+          <w:szCs w:val="24"/>
+        </w:rPr>
+        <w:tab/>
+        <w:t>vehicle2: [7, 5, 1, 4, 3, 0]</w:t>
+      </w:r>
+    </w:p>
+    <w:p>
+      <w:pPr>
+        <w:autoSpaceDE w:val="0"/>
+        <w:autoSpaceDN w:val="0"/>
+        <w:adjustRightInd w:val="0"/>
+        <w:spacing w:after="0" w:line="240" w:lineRule="auto"/>
+        <w:rPr>
+          <w:rFonts w:ascii="Times New Roman" w:hAnsi="Times New Roman" w:cs="Times New Roman"/>
+          <w:sz w:val="24"/>
+          <w:szCs w:val="24"/>
+        </w:rPr>
+      </w:pPr>
+      <w:r>
+        <w:rPr>
+          <w:rFonts w:ascii="Times New Roman" w:hAnsi="Times New Roman" w:cs="Times New Roman"/>
+          <w:sz w:val="24"/>
+          <w:szCs w:val="24"/>
+        </w:rPr>
+        <w:t>Search complete.</w:t>
+      </w:r>
+    </w:p>
+    <w:p>
+      <w:pPr>
+        <w:autoSpaceDE w:val="0"/>
+        <w:autoSpaceDN w:val="0"/>
+        <w:adjustRightInd w:val="0"/>
+        <w:spacing w:after="0" w:line="240" w:lineRule="auto"/>
+        <w:rPr>
+          <w:rFonts w:ascii="Times New Roman" w:hAnsi="Times New Roman" w:cs="Times New Roman"/>
+          <w:sz w:val="24"/>
+          <w:szCs w:val="24"/>
+        </w:rPr>
+      </w:pPr>
+      <w:r>
+        <w:rPr>
+          <w:rFonts w:ascii="Times New Roman" w:hAnsi="Times New Roman" w:cs="Times New Roman"/>
+          <w:sz w:val="24"/>
+          <w:szCs w:val="24"/>
+        </w:rPr>
+        <w:t>Do = set of lists – vehicle routes</w:t>
+      </w:r>
+    </w:p>
+    <w:p>
+      <w:pPr>
+        <w:autoSpaceDE w:val="0"/>
+        <w:autoSpaceDN w:val="0"/>
+        <w:adjustRightInd w:val="0"/>
+        <w:spacing w:after="0" w:line="240" w:lineRule="auto"/>
+        <w:rPr>
+          <w:rFonts w:ascii="Times New Roman" w:hAnsi="Times New Roman" w:cs="Times New Roman"/>
+          <w:sz w:val="24"/>
+          <w:szCs w:val="24"/>
+        </w:rPr>
+      </w:pPr>
+      <w:r>
+        <w:rPr>
+          <w:rFonts w:ascii="Times New Roman" w:hAnsi="Times New Roman" w:cs="Times New Roman"/>
+          <w:sz w:val="24"/>
+          <w:szCs w:val="24"/>
+        </w:rPr>
+        <w:t>Graphical representation of output is below.</w:t>
+      </w:r>
+    </w:p>
+    <w:p>
+      <w:pPr>
+        <w:autoSpaceDE w:val="0"/>
+        <w:autoSpaceDN w:val="0"/>
+        <w:adjustRightInd w:val="0"/>
+        <w:spacing w:after="0" w:line="240" w:lineRule="auto"/>
+        <w:jc w:val="center"/>
+        <w:rPr>
+          <w:rFonts w:ascii="Times New Roman" w:hAnsi="Times New Roman" w:cs="Times New Roman"/>
+          <w:sz w:val="24"/>
+          <w:szCs w:val="24"/>
+        </w:rPr>
+      </w:pPr>
+      <w:r>
+        <w:rPr>
+          <w:rFonts w:ascii="Times New Roman" w:hAnsi="Times New Roman" w:cs="Times New Roman"/>
+          <w:noProof/>
+          <w:sz w:val="24"/>
+          <w:szCs w:val="24"/>
+        </w:rPr>
+        <w:drawing>
+          <wp:inline distT="0" distB="0" distL="0" distR="0" wp14:anchorId="779F24B7" wp14:editId="6089C8EE">
+            <wp:extent cx="5943600" cy="2878455"/>
+            <wp:effectExtent l="0" t="0" r="0" b="0"/>
+            <wp:docPr id="5" name="Picture 5" descr="A picture containing text, map&#10;&#10;Description automatically generated"/>
+            <wp:cNvGraphicFramePr>
+              <a:graphicFrameLocks xmlns:a="http://schemas.openxmlformats.org/drawingml/2006/main" noChangeAspect="1"/>
+            </wp:cNvGraphicFramePr>
+            <a:graphic xmlns:a="http://schemas.openxmlformats.org/drawingml/2006/main">
+              <a:graphicData uri="http://schemas.openxmlformats.org/drawingml/2006/picture">
+                <pic:pic xmlns:pic="http://schemas.openxmlformats.org/drawingml/2006/picture">
+                  <pic:nvPicPr>
+                    <pic:cNvPr id="5" name="new_google-complete.png"/>
+                    <pic:cNvPicPr/>
+                  </pic:nvPicPr>
+                  <pic:blipFill>
+                    <a:blip r:embed="rId6">
+                      <a:extLst>
+                        <a:ext uri="{28A0092B-C50C-407E-A947-70E740481C1C}">
+                          <a14:useLocalDpi xmlns:a14="http://schemas.microsoft.com/office/drawing/2010/main" val="0"/>
+                        </a:ext>
+                      </a:extLst>
+                    </a:blip>
+                    <a:stretch>
+                      <a:fillRect/>
+                    </a:stretch>
+                  </pic:blipFill>
+                  <pic:spPr>
+                    <a:xfrm>
+                      <a:off x="0" y="0"/>
+                      <a:ext cx="5943600" cy="2878455"/>
+                    </a:xfrm>
+                    <a:prstGeom prst="rect">
+                      <a:avLst/>
+                    </a:prstGeom>
+                  </pic:spPr>
+                </pic:pic>
+              </a:graphicData>
+            </a:graphic>
+          </wp:inline>
+        </w:drawing>
+      </w:r>
+    </w:p>
+    <w:p>
+      <w:pPr>
+        <w:autoSpaceDE w:val="0"/>
+        <w:autoSpaceDN w:val="0"/>
+        <w:adjustRightInd w:val="0"/>
+        <w:spacing w:after="0" w:line="240" w:lineRule="auto"/>
+        <w:jc w:val="center"/>
         <w:rPr>
           <w:rFonts w:ascii="Times New Roman" w:hAnsi="Times New Roman" w:cs="Times New Roman"/>
           <w:b/>
@@ -9850,7 +10310,13 @@
           <w:szCs w:val="24"/>
         </w:rPr>
       </w:pPr>
-      <w:r>
+    </w:p>
+    <w:p>
+      <w:pPr>
+        <w:autoSpaceDE w:val="0"/>
+        <w:autoSpaceDN w:val="0"/>
+        <w:adjustRightInd w:val="0"/>
+        <w:spacing w:after="0" w:line="240" w:lineRule="auto"/>
         <w:rPr>
           <w:rFonts w:ascii="Times New Roman" w:hAnsi="Times New Roman" w:cs="Times New Roman"/>
           <w:b/>
@@ -9858,6 +10324,187 @@
           <w:sz w:val="24"/>
           <w:szCs w:val="24"/>
         </w:rPr>
+      </w:pPr>
+      <w:r>
+        <w:rPr>
+          <w:rFonts w:ascii="Times New Roman" w:hAnsi="Times New Roman" w:cs="Times New Roman"/>
+          <w:b/>
+          <w:bCs/>
+          <w:sz w:val="24"/>
+          <w:szCs w:val="24"/>
+        </w:rPr>
+        <w:tab/>
+        <w:t>iv)</w:t>
+      </w:r>
+    </w:p>
+    <w:p>
+      <w:pPr>
+        <w:autoSpaceDE w:val="0"/>
+        <w:autoSpaceDN w:val="0"/>
+        <w:adjustRightInd w:val="0"/>
+        <w:spacing w:after="0" w:line="240" w:lineRule="auto"/>
+        <w:rPr>
+          <w:rFonts w:ascii="Times New Roman" w:hAnsi="Times New Roman" w:cs="Times New Roman"/>
+          <w:b/>
+          <w:bCs/>
+          <w:sz w:val="24"/>
+          <w:szCs w:val="24"/>
+        </w:rPr>
+      </w:pPr>
+      <w:r>
+        <w:rPr>
+          <w:rFonts w:ascii="Times New Roman" w:hAnsi="Times New Roman" w:cs="Times New Roman"/>
+          <w:b/>
+          <w:bCs/>
+          <w:noProof/>
+          <w:sz w:val="24"/>
+          <w:szCs w:val="24"/>
+        </w:rPr>
+        <w:lastRenderedPageBreak/>
+        <w:drawing>
+          <wp:inline distT="0" distB="0" distL="0" distR="0" wp14:anchorId="101DDE8C" wp14:editId="25CC66AB">
+            <wp:extent cx="5943600" cy="4457700"/>
+            <wp:effectExtent l="0" t="0" r="0" b="0"/>
+            <wp:docPr id="7" name="Picture 7" descr="A close up of a logo&#10;&#10;Description automatically generated"/>
+            <wp:cNvGraphicFramePr>
+              <a:graphicFrameLocks xmlns:a="http://schemas.openxmlformats.org/drawingml/2006/main" noChangeAspect="1"/>
+            </wp:cNvGraphicFramePr>
+            <a:graphic xmlns:a="http://schemas.openxmlformats.org/drawingml/2006/main">
+              <a:graphicData uri="http://schemas.openxmlformats.org/drawingml/2006/picture">
+                <pic:pic xmlns:pic="http://schemas.openxmlformats.org/drawingml/2006/picture">
+                  <pic:nvPicPr>
+                    <pic:cNvPr id="7" name="route_search.png"/>
+                    <pic:cNvPicPr/>
+                  </pic:nvPicPr>
+                  <pic:blipFill>
+                    <a:blip r:embed="rId7">
+                      <a:extLst>
+                        <a:ext uri="{28A0092B-C50C-407E-A947-70E740481C1C}">
+                          <a14:useLocalDpi xmlns:a14="http://schemas.microsoft.com/office/drawing/2010/main" val="0"/>
+                        </a:ext>
+                      </a:extLst>
+                    </a:blip>
+                    <a:stretch>
+                      <a:fillRect/>
+                    </a:stretch>
+                  </pic:blipFill>
+                  <pic:spPr>
+                    <a:xfrm>
+                      <a:off x="0" y="0"/>
+                      <a:ext cx="5943600" cy="4457700"/>
+                    </a:xfrm>
+                    <a:prstGeom prst="rect">
+                      <a:avLst/>
+                    </a:prstGeom>
+                  </pic:spPr>
+                </pic:pic>
+              </a:graphicData>
+            </a:graphic>
+          </wp:inline>
+        </w:drawing>
+      </w:r>
+    </w:p>
+    <w:p>
+      <w:pPr>
+        <w:autoSpaceDE w:val="0"/>
+        <w:autoSpaceDN w:val="0"/>
+        <w:adjustRightInd w:val="0"/>
+        <w:spacing w:after="0" w:line="240" w:lineRule="auto"/>
+        <w:rPr>
+          <w:rFonts w:ascii="Times New Roman" w:hAnsi="Times New Roman" w:cs="Times New Roman"/>
+          <w:sz w:val="24"/>
+          <w:szCs w:val="24"/>
+        </w:rPr>
+      </w:pPr>
+      <w:r>
+        <w:rPr>
+          <w:rFonts w:ascii="Times New Roman" w:hAnsi="Times New Roman" w:cs="Times New Roman"/>
+          <w:sz w:val="24"/>
+          <w:szCs w:val="24"/>
+        </w:rPr>
+        <w:t>The search tree represents the return value from the minDistance function. The branches are color coordinated with the routes from the previous part as well. The objective function, minDistance, returns the node that has the best heuristic value, balancing nearest node to current location and subsequent distance from the depot (to which it needs to return).</w:t>
+      </w:r>
+      <w:r>
+        <w:rPr>
+          <w:rFonts w:ascii="Times New Roman" w:hAnsi="Times New Roman" w:cs="Times New Roman"/>
+          <w:sz w:val="24"/>
+          <w:szCs w:val="24"/>
+        </w:rPr>
+        <w:t xml:space="preserve"> The algorithm domain becomes more complex in this way as it needs to search all nodes in the open list to calculate the heuristics for the new location. Depending on the specificity of the input, this could be diminished with additional information (i.e. not searching locations that are known to be even further away).</w:t>
+      </w:r>
+    </w:p>
+    <w:p>
+      <w:pPr>
+        <w:autoSpaceDE w:val="0"/>
+        <w:autoSpaceDN w:val="0"/>
+        <w:adjustRightInd w:val="0"/>
+        <w:spacing w:after="0" w:line="240" w:lineRule="auto"/>
+        <w:rPr>
+          <w:rFonts w:ascii="Times New Roman" w:hAnsi="Times New Roman" w:cs="Times New Roman"/>
+          <w:b/>
+          <w:bCs/>
+          <w:sz w:val="24"/>
+          <w:szCs w:val="24"/>
+        </w:rPr>
+      </w:pPr>
+    </w:p>
+    <w:p>
+      <w:pPr>
+        <w:autoSpaceDE w:val="0"/>
+        <w:autoSpaceDN w:val="0"/>
+        <w:adjustRightInd w:val="0"/>
+        <w:spacing w:after="0" w:line="240" w:lineRule="auto"/>
+        <w:rPr>
+          <w:rFonts w:ascii="Times New Roman" w:hAnsi="Times New Roman" w:cs="Times New Roman"/>
+          <w:b/>
+          <w:bCs/>
+          <w:sz w:val="24"/>
+          <w:szCs w:val="24"/>
+        </w:rPr>
+      </w:pPr>
+      <w:r>
+        <w:rPr>
+          <w:rFonts w:ascii="Times New Roman" w:hAnsi="Times New Roman" w:cs="Times New Roman"/>
+          <w:b/>
+          <w:bCs/>
+          <w:sz w:val="24"/>
+          <w:szCs w:val="24"/>
+        </w:rPr>
+        <w:tab/>
+        <w:t>v)</w:t>
+      </w:r>
+    </w:p>
+    <w:p>
+      <w:pPr>
+        <w:autoSpaceDE w:val="0"/>
+        <w:autoSpaceDN w:val="0"/>
+        <w:adjustRightInd w:val="0"/>
+        <w:spacing w:after="0" w:line="240" w:lineRule="auto"/>
+        <w:rPr>
+          <w:rFonts w:ascii="Times New Roman" w:hAnsi="Times New Roman" w:cs="Times New Roman"/>
+          <w:sz w:val="24"/>
+          <w:szCs w:val="24"/>
+        </w:rPr>
+      </w:pPr>
+    </w:p>
+    <w:p>
+      <w:pPr>
+        <w:rPr>
+          <w:rFonts w:ascii="Times New Roman" w:hAnsi="Times New Roman" w:cs="Times New Roman"/>
+          <w:b/>
+          <w:bCs/>
+          <w:sz w:val="24"/>
+          <w:szCs w:val="24"/>
+        </w:rPr>
+      </w:pPr>
+      <w:r>
+        <w:rPr>
+          <w:rFonts w:ascii="Times New Roman" w:hAnsi="Times New Roman" w:cs="Times New Roman"/>
+          <w:b/>
+          <w:bCs/>
+          <w:sz w:val="24"/>
+          <w:szCs w:val="24"/>
+        </w:rPr>
         <w:t>References:</w:t>
       </w:r>
     </w:p>
@@ -9875,45 +10522,9 @@
           <w:sz w:val="24"/>
           <w:szCs w:val="24"/>
         </w:rPr>
-        <w:t xml:space="preserve">[1] </w:t>
-      </w:r>
-      <w:proofErr w:type="spellStart"/>
-      <w:r>
-        <w:rPr>
-          <w:rFonts w:ascii="Times New Roman" w:hAnsi="Times New Roman" w:cs="Times New Roman"/>
-          <w:sz w:val="24"/>
-          <w:szCs w:val="24"/>
-        </w:rPr>
-        <w:t>Pisinger</w:t>
-      </w:r>
-      <w:proofErr w:type="spellEnd"/>
-      <w:r>
-        <w:rPr>
-          <w:rFonts w:ascii="Times New Roman" w:hAnsi="Times New Roman" w:cs="Times New Roman"/>
-          <w:sz w:val="24"/>
-          <w:szCs w:val="24"/>
-        </w:rPr>
-        <w:t xml:space="preserve">, D., &amp; </w:t>
-      </w:r>
-      <w:proofErr w:type="spellStart"/>
-      <w:r>
-        <w:rPr>
-          <w:rFonts w:ascii="Times New Roman" w:hAnsi="Times New Roman" w:cs="Times New Roman"/>
-          <w:sz w:val="24"/>
-          <w:szCs w:val="24"/>
-        </w:rPr>
-        <w:t>Røpke</w:t>
-      </w:r>
-      <w:proofErr w:type="spellEnd"/>
-      <w:r>
-        <w:rPr>
-          <w:rFonts w:ascii="Times New Roman" w:hAnsi="Times New Roman" w:cs="Times New Roman"/>
-          <w:sz w:val="24"/>
-          <w:szCs w:val="24"/>
-        </w:rPr>
-        <w:t xml:space="preserve">, S. (2007). A general heuristic for vehicle routing problems. Computers &amp; Operations Research, 34(8), 2403-2435. </w:t>
-      </w:r>
-      <w:hyperlink r:id="rId5" w:history="1">
+        <w:t xml:space="preserve">[1] Pisinger, D., &amp; Røpke, S. (2007). A general heuristic for vehicle routing problems. Computers &amp; Operations Research, 34(8), 2403-2435. </w:t>
+      </w:r>
+      <w:hyperlink r:id="rId8" w:history="1">
         <w:r>
           <w:rPr>
             <w:rStyle w:val="Hyperlink"/>
@@ -9958,7 +10569,7 @@
         </w:rPr>
         <w:t xml:space="preserve">[3] </w:t>
       </w:r>
-      <w:hyperlink r:id="rId6" w:history="1">
+      <w:hyperlink r:id="rId9" w:history="1">
         <w:r>
           <w:rPr>
             <w:rStyle w:val="Hyperlink"/>
@@ -9987,7 +10598,7 @@
         </w:rPr>
         <w:t xml:space="preserve">[4] </w:t>
       </w:r>
-      <w:hyperlink r:id="rId7" w:history="1">
+      <w:hyperlink r:id="rId10" w:history="1">
         <w:r>
           <w:rPr>
             <w:rStyle w:val="Hyperlink"/>
@@ -10016,6 +10627,7 @@
           <w:szCs w:val="24"/>
           <w:u w:val="none"/>
         </w:rPr>
+        <w:lastRenderedPageBreak/>
         <w:t xml:space="preserve">[5] </w:t>
       </w:r>
       <w:r>
@@ -10036,7 +10648,7 @@
         </w:rPr>
         <w:t xml:space="preserve">The Vehicle Routing Problem: An overview of exact and approximate algorithms. </w:t>
       </w:r>
-      <w:hyperlink r:id="rId8" w:history="1">
+      <w:hyperlink r:id="rId11" w:history="1">
         <w:r>
           <w:rPr>
             <w:rStyle w:val="Hyperlink"/>
@@ -10064,6 +10676,34 @@
         </w:rPr>
         <w:t>[6] Lecture4_gs_bfs_20.doc</w:t>
       </w:r>
+    </w:p>
+    <w:p>
+      <w:pPr>
+        <w:rPr>
+          <w:rFonts w:ascii="Times New Roman" w:hAnsi="Times New Roman" w:cs="Times New Roman"/>
+          <w:sz w:val="24"/>
+          <w:szCs w:val="24"/>
+        </w:rPr>
+      </w:pPr>
+      <w:r>
+        <w:rPr>
+          <w:rFonts w:ascii="Times New Roman" w:hAnsi="Times New Roman" w:cs="Times New Roman"/>
+          <w:sz w:val="24"/>
+          <w:szCs w:val="24"/>
+        </w:rPr>
+        <w:t xml:space="preserve">[7] </w:t>
+      </w:r>
+      <w:hyperlink r:id="rId12" w:history="1">
+        <w:r>
+          <w:rPr>
+            <w:rStyle w:val="Hyperlink"/>
+            <w:rFonts w:ascii="Times New Roman" w:hAnsi="Times New Roman" w:cs="Times New Roman"/>
+            <w:sz w:val="24"/>
+            <w:szCs w:val="24"/>
+          </w:rPr>
+          <w:t>https://developers.google.com/optimization/routing/vrp</w:t>
+        </w:r>
+      </w:hyperlink>
     </w:p>
     <w:sectPr>
       <w:pgSz w:w="12240" w:h="15840"/>

</xml_diff>